<commit_message>
messing with academic integrity
</commit_message>
<xml_diff>
--- a/academic_integrity_P4.docx
+++ b/academic_integrity_P4.docx
@@ -91,7 +91,21 @@
         <w:rPr>
           <w:rFonts w:ascii="Calibri" w:eastAsia="Calibri" w:hAnsi="Calibri" w:cs="Times New Roman"/>
         </w:rPr>
-        <w:t xml:space="preserve"> as long as they are fully disclosed as described herein</w:t>
+        <w:t xml:space="preserve"> </w:t>
+      </w:r>
+      <w:proofErr w:type="gramStart"/>
+      <w:r>
+        <w:rPr>
+          <w:rFonts w:ascii="Calibri" w:eastAsia="Calibri" w:hAnsi="Calibri" w:cs="Times New Roman"/>
+        </w:rPr>
+        <w:t>as long as</w:t>
+      </w:r>
+      <w:proofErr w:type="gramEnd"/>
+      <w:r>
+        <w:rPr>
+          <w:rFonts w:ascii="Calibri" w:eastAsia="Calibri" w:hAnsi="Calibri" w:cs="Times New Roman"/>
+        </w:rPr>
+        <w:t xml:space="preserve"> they are fully disclosed as described herein</w:t>
       </w:r>
       <w:r>
         <w:rPr>
@@ -103,7 +117,21 @@
         <w:rPr>
           <w:rFonts w:ascii="Calibri" w:eastAsia="Calibri" w:hAnsi="Calibri" w:cs="Times New Roman"/>
         </w:rPr>
-        <w:t xml:space="preserve"> Additional non-AI internet resources can be utilized, as long as they are fully disclosed</w:t>
+        <w:t xml:space="preserve"> Additional non-AI internet resources can be utilized, </w:t>
+      </w:r>
+      <w:proofErr w:type="gramStart"/>
+      <w:r>
+        <w:rPr>
+          <w:rFonts w:ascii="Calibri" w:eastAsia="Calibri" w:hAnsi="Calibri" w:cs="Times New Roman"/>
+        </w:rPr>
+        <w:t>as long as</w:t>
+      </w:r>
+      <w:proofErr w:type="gramEnd"/>
+      <w:r>
+        <w:rPr>
+          <w:rFonts w:ascii="Calibri" w:eastAsia="Calibri" w:hAnsi="Calibri" w:cs="Times New Roman"/>
+        </w:rPr>
+        <w:t xml:space="preserve"> they are fully disclosed</w:t>
       </w:r>
       <w:r>
         <w:rPr>
@@ -378,13 +406,41 @@
         <w:rPr>
           <w:rFonts w:ascii="Calibri" w:eastAsia="Calibri" w:hAnsi="Calibri" w:cs="Times New Roman"/>
         </w:rPr>
-        <w:t>‘start OR</w:t>
-      </w:r>
-      <w:r>
-        <w:rPr>
-          <w:rFonts w:ascii="Calibri" w:eastAsia="Calibri" w:hAnsi="Calibri" w:cs="Times New Roman"/>
-        </w:rPr>
-        <w:t xml:space="preserve">x’ and ‘end ORx’, respectively, where ‘x’ is a unique number. </w:t>
+        <w:t xml:space="preserve">‘start </w:t>
+      </w:r>
+      <w:proofErr w:type="spellStart"/>
+      <w:r>
+        <w:rPr>
+          <w:rFonts w:ascii="Calibri" w:eastAsia="Calibri" w:hAnsi="Calibri" w:cs="Times New Roman"/>
+        </w:rPr>
+        <w:t>OR</w:t>
+      </w:r>
+      <w:r>
+        <w:rPr>
+          <w:rFonts w:ascii="Calibri" w:eastAsia="Calibri" w:hAnsi="Calibri" w:cs="Times New Roman"/>
+        </w:rPr>
+        <w:t>x</w:t>
+      </w:r>
+      <w:proofErr w:type="spellEnd"/>
+      <w:r>
+        <w:rPr>
+          <w:rFonts w:ascii="Calibri" w:eastAsia="Calibri" w:hAnsi="Calibri" w:cs="Times New Roman"/>
+        </w:rPr>
+        <w:t xml:space="preserve">’ and ‘end </w:t>
+      </w:r>
+      <w:proofErr w:type="spellStart"/>
+      <w:r>
+        <w:rPr>
+          <w:rFonts w:ascii="Calibri" w:eastAsia="Calibri" w:hAnsi="Calibri" w:cs="Times New Roman"/>
+        </w:rPr>
+        <w:t>ORx</w:t>
+      </w:r>
+      <w:proofErr w:type="spellEnd"/>
+      <w:r>
+        <w:rPr>
+          <w:rFonts w:ascii="Calibri" w:eastAsia="Calibri" w:hAnsi="Calibri" w:cs="Times New Roman"/>
+        </w:rPr>
+        <w:t xml:space="preserve">’, respectively, where ‘x’ is a unique number. </w:t>
       </w:r>
       <w:r>
         <w:rPr>
@@ -436,7 +492,21 @@
         <w:rPr>
           <w:rFonts w:ascii="Calibri" w:eastAsia="Calibri" w:hAnsi="Calibri" w:cs="Times New Roman"/>
         </w:rPr>
-        <w:t>web address and the date accessed.</w:t>
+        <w:t xml:space="preserve">web </w:t>
+      </w:r>
+      <w:proofErr w:type="gramStart"/>
+      <w:r>
+        <w:rPr>
+          <w:rFonts w:ascii="Calibri" w:eastAsia="Calibri" w:hAnsi="Calibri" w:cs="Times New Roman"/>
+        </w:rPr>
+        <w:t>address</w:t>
+      </w:r>
+      <w:proofErr w:type="gramEnd"/>
+      <w:r>
+        <w:rPr>
+          <w:rFonts w:ascii="Calibri" w:eastAsia="Calibri" w:hAnsi="Calibri" w:cs="Times New Roman"/>
+        </w:rPr>
+        <w:t xml:space="preserve"> and the date accessed.</w:t>
       </w:r>
       <w:r>
         <w:rPr>
@@ -554,14 +624,36 @@
         <w:rPr>
           <w:rFonts w:ascii="Calibri" w:eastAsia="Calibri" w:hAnsi="Calibri" w:cs="Times New Roman"/>
         </w:rPr>
-        <w:t xml:space="preserve"> each and every line of code that I submit</w:t>
-      </w:r>
-      <w:r>
-        <w:rPr>
-          <w:rFonts w:ascii="Calibri" w:eastAsia="Calibri" w:hAnsi="Calibri" w:cs="Times New Roman"/>
-        </w:rPr>
-        <w:t xml:space="preserve"> in my source files</w:t>
-      </w:r>
+        <w:t xml:space="preserve"> </w:t>
+      </w:r>
+      <w:proofErr w:type="gramStart"/>
+      <w:r>
+        <w:rPr>
+          <w:rFonts w:ascii="Calibri" w:eastAsia="Calibri" w:hAnsi="Calibri" w:cs="Times New Roman"/>
+        </w:rPr>
+        <w:t>each and every</w:t>
+      </w:r>
+      <w:proofErr w:type="gramEnd"/>
+      <w:r>
+        <w:rPr>
+          <w:rFonts w:ascii="Calibri" w:eastAsia="Calibri" w:hAnsi="Calibri" w:cs="Times New Roman"/>
+        </w:rPr>
+        <w:t xml:space="preserve"> line of code that I submit</w:t>
+      </w:r>
+      <w:r>
+        <w:rPr>
+          <w:rFonts w:ascii="Calibri" w:eastAsia="Calibri" w:hAnsi="Calibri" w:cs="Times New Roman"/>
+        </w:rPr>
+        <w:t xml:space="preserve"> in my source </w:t>
+      </w:r>
+      <w:proofErr w:type="gramStart"/>
+      <w:r>
+        <w:rPr>
+          <w:rFonts w:ascii="Calibri" w:eastAsia="Calibri" w:hAnsi="Calibri" w:cs="Times New Roman"/>
+        </w:rPr>
+        <w:t>files</w:t>
+      </w:r>
+      <w:proofErr w:type="gramEnd"/>
       <w:r>
         <w:rPr>
           <w:rFonts w:ascii="Calibri" w:eastAsia="Calibri" w:hAnsi="Calibri" w:cs="Times New Roman"/>
@@ -586,12 +678,14 @@
         </w:rPr>
         <w:t xml:space="preserve">I understand that I </w:t>
       </w:r>
+      <w:proofErr w:type="spellStart"/>
       <w:r>
         <w:rPr>
           <w:rFonts w:ascii="Calibri" w:eastAsia="Calibri" w:hAnsi="Calibri" w:cs="Times New Roman"/>
         </w:rPr>
         <w:t>wll</w:t>
       </w:r>
+      <w:proofErr w:type="spellEnd"/>
       <w:r>
         <w:rPr>
           <w:rFonts w:ascii="Calibri" w:eastAsia="Calibri" w:hAnsi="Calibri" w:cs="Times New Roman"/>
@@ -635,11 +729,2107 @@
     </w:p>
     <w:p>
       <w:pPr>
-        <w:spacing w:after="0" w:line="259" w:lineRule="auto"/>
-        <w:rPr>
-          <w:rFonts w:ascii="Calibri" w:eastAsia="Calibri" w:hAnsi="Calibri" w:cs="Times New Roman"/>
-        </w:rPr>
-      </w:pPr>
+        <w:pStyle w:val="ListParagraph"/>
+        <w:numPr>
+          <w:ilvl w:val="0"/>
+          <w:numId w:val="2"/>
+        </w:numPr>
+        <w:spacing w:after="0" w:line="259" w:lineRule="auto"/>
+        <w:rPr>
+          <w:rFonts w:ascii="Calibri" w:eastAsia="Calibri" w:hAnsi="Calibri" w:cs="Times New Roman"/>
+        </w:rPr>
+      </w:pPr>
+      <w:r>
+        <w:rPr>
+          <w:rFonts w:ascii="Calibri" w:eastAsia="Calibri" w:hAnsi="Calibri" w:cs="Times New Roman"/>
+        </w:rPr>
+        <w:t>Used AI to convert to C to C++ (will check</w:t>
+      </w:r>
+      <w:r>
+        <w:rPr>
+          <w:rFonts w:ascii="Calibri" w:eastAsia="Calibri" w:hAnsi="Calibri" w:cs="Times New Roman"/>
+        </w:rPr>
+        <w:t>/test it before using it)</w:t>
+      </w:r>
+    </w:p>
+    <w:p>
+      <w:pPr>
+        <w:pStyle w:val="ListParagraph"/>
+        <w:numPr>
+          <w:ilvl w:val="1"/>
+          <w:numId w:val="2"/>
+        </w:numPr>
+        <w:spacing w:after="0" w:line="259" w:lineRule="auto"/>
+        <w:rPr>
+          <w:rFonts w:ascii="Calibri" w:eastAsia="Calibri" w:hAnsi="Calibri" w:cs="Times New Roman"/>
+        </w:rPr>
+      </w:pPr>
+      <w:r>
+        <w:rPr>
+          <w:rFonts w:ascii="Calibri" w:eastAsia="Calibri" w:hAnsi="Calibri" w:cs="Times New Roman"/>
+        </w:rPr>
+        <w:t>Just letting you know</w:t>
+      </w:r>
+    </w:p>
+    <w:p>
+      <w:pPr>
+        <w:spacing w:after="0" w:line="259" w:lineRule="auto"/>
+        <w:rPr>
+          <w:rFonts w:ascii="Calibri" w:eastAsia="Calibri" w:hAnsi="Calibri" w:cs="Times New Roman"/>
+        </w:rPr>
+      </w:pPr>
+      <w:r>
+        <w:rPr>
+          <w:rFonts w:ascii="Calibri" w:eastAsia="Calibri" w:hAnsi="Calibri" w:cs="Times New Roman"/>
+        </w:rPr>
+        <w:t>// inline function for termination:</w:t>
+      </w:r>
+    </w:p>
+    <w:p>
+      <w:pPr>
+        <w:spacing w:after="0" w:line="259" w:lineRule="auto"/>
+        <w:rPr>
+          <w:rFonts w:ascii="Calibri" w:eastAsia="Calibri" w:hAnsi="Calibri" w:cs="Times New Roman"/>
+        </w:rPr>
+      </w:pPr>
+      <w:r>
+        <w:rPr>
+          <w:rFonts w:ascii="Calibri" w:eastAsia="Calibri" w:hAnsi="Calibri" w:cs="Times New Roman"/>
+        </w:rPr>
+        <w:t xml:space="preserve">inline void </w:t>
+      </w:r>
+      <w:proofErr w:type="gramStart"/>
+      <w:r>
+        <w:rPr>
+          <w:rFonts w:ascii="Calibri" w:eastAsia="Calibri" w:hAnsi="Calibri" w:cs="Times New Roman"/>
+        </w:rPr>
+        <w:t>fatal(</w:t>
+      </w:r>
+      <w:proofErr w:type="gramEnd"/>
+      <w:r>
+        <w:rPr>
+          <w:rFonts w:ascii="Calibri" w:eastAsia="Calibri" w:hAnsi="Calibri" w:cs="Times New Roman"/>
+        </w:rPr>
+        <w:t>const char* string) {</w:t>
+      </w:r>
+      <w:proofErr w:type="spellStart"/>
+      <w:proofErr w:type="gramStart"/>
+      <w:r>
+        <w:rPr>
+          <w:rFonts w:ascii="Calibri" w:eastAsia="Calibri" w:hAnsi="Calibri" w:cs="Times New Roman"/>
+        </w:rPr>
+        <w:t>fprintf</w:t>
+      </w:r>
+      <w:proofErr w:type="spellEnd"/>
+      <w:r>
+        <w:rPr>
+          <w:rFonts w:ascii="Calibri" w:eastAsia="Calibri" w:hAnsi="Calibri" w:cs="Times New Roman"/>
+        </w:rPr>
+        <w:t>(</w:t>
+      </w:r>
+      <w:proofErr w:type="gramEnd"/>
+      <w:r>
+        <w:rPr>
+          <w:rFonts w:ascii="Calibri" w:eastAsia="Calibri" w:hAnsi="Calibri" w:cs="Times New Roman"/>
+        </w:rPr>
+        <w:t>stderr,"\</w:t>
+      </w:r>
+      <w:proofErr w:type="spellStart"/>
+      <w:r>
+        <w:rPr>
+          <w:rFonts w:ascii="Calibri" w:eastAsia="Calibri" w:hAnsi="Calibri" w:cs="Times New Roman"/>
+        </w:rPr>
+        <w:t>nFatal</w:t>
+      </w:r>
+      <w:proofErr w:type="spellEnd"/>
+      <w:r>
+        <w:rPr>
+          <w:rFonts w:ascii="Calibri" w:eastAsia="Calibri" w:hAnsi="Calibri" w:cs="Times New Roman"/>
+        </w:rPr>
+        <w:t>: %s\n\</w:t>
+      </w:r>
+      <w:proofErr w:type="spellStart"/>
+      <w:r>
+        <w:rPr>
+          <w:rFonts w:ascii="Calibri" w:eastAsia="Calibri" w:hAnsi="Calibri" w:cs="Times New Roman"/>
+        </w:rPr>
+        <w:t>n</w:t>
+      </w:r>
+      <w:proofErr w:type="gramStart"/>
+      <w:r>
+        <w:rPr>
+          <w:rFonts w:ascii="Calibri" w:eastAsia="Calibri" w:hAnsi="Calibri" w:cs="Times New Roman"/>
+        </w:rPr>
+        <w:t>",string</w:t>
+      </w:r>
+      <w:proofErr w:type="spellEnd"/>
+      <w:proofErr w:type="gramEnd"/>
+      <w:r>
+        <w:rPr>
+          <w:rFonts w:ascii="Calibri" w:eastAsia="Calibri" w:hAnsi="Calibri" w:cs="Times New Roman"/>
+        </w:rPr>
+        <w:t xml:space="preserve">); </w:t>
+      </w:r>
+      <w:proofErr w:type="gramStart"/>
+      <w:r>
+        <w:rPr>
+          <w:rFonts w:ascii="Calibri" w:eastAsia="Calibri" w:hAnsi="Calibri" w:cs="Times New Roman"/>
+        </w:rPr>
+        <w:t>exit(</w:t>
+      </w:r>
+      <w:proofErr w:type="gramEnd"/>
+      <w:r>
+        <w:rPr>
+          <w:rFonts w:ascii="Calibri" w:eastAsia="Calibri" w:hAnsi="Calibri" w:cs="Times New Roman"/>
+        </w:rPr>
+        <w:t>1)</w:t>
+      </w:r>
+      <w:proofErr w:type="gramStart"/>
+      <w:r>
+        <w:rPr>
+          <w:rFonts w:ascii="Calibri" w:eastAsia="Calibri" w:hAnsi="Calibri" w:cs="Times New Roman"/>
+        </w:rPr>
+        <w:t>; }</w:t>
+      </w:r>
+      <w:proofErr w:type="gramEnd"/>
+    </w:p>
+    <w:p>
+      <w:pPr>
+        <w:spacing w:after="0" w:line="259" w:lineRule="auto"/>
+        <w:rPr>
+          <w:rFonts w:ascii="Calibri" w:eastAsia="Calibri" w:hAnsi="Calibri" w:cs="Times New Roman"/>
+        </w:rPr>
+      </w:pPr>
+    </w:p>
+    <w:p>
+      <w:pPr>
+        <w:spacing w:after="0" w:line="259" w:lineRule="auto"/>
+        <w:rPr>
+          <w:rFonts w:ascii="Calibri" w:eastAsia="Calibri" w:hAnsi="Calibri" w:cs="Times New Roman"/>
+        </w:rPr>
+      </w:pPr>
+      <w:r>
+        <w:rPr>
+          <w:rFonts w:ascii="Calibri" w:eastAsia="Calibri" w:hAnsi="Calibri" w:cs="Times New Roman"/>
+        </w:rPr>
+        <w:t>// prototypes:</w:t>
+      </w:r>
+    </w:p>
+    <w:p>
+      <w:pPr>
+        <w:spacing w:after="0" w:line="259" w:lineRule="auto"/>
+        <w:rPr>
+          <w:rFonts w:ascii="Calibri" w:eastAsia="Calibri" w:hAnsi="Calibri" w:cs="Times New Roman"/>
+        </w:rPr>
+      </w:pPr>
+      <w:r>
+        <w:rPr>
+          <w:rFonts w:ascii="Calibri" w:eastAsia="Calibri" w:hAnsi="Calibri" w:cs="Times New Roman"/>
+        </w:rPr>
+        <w:t>char* t2_2_pID (char* t2</w:t>
+      </w:r>
+      <w:proofErr w:type="gramStart"/>
+      <w:r>
+        <w:rPr>
+          <w:rFonts w:ascii="Calibri" w:eastAsia="Calibri" w:hAnsi="Calibri" w:cs="Times New Roman"/>
+        </w:rPr>
+        <w:t>);</w:t>
+      </w:r>
+      <w:proofErr w:type="gramEnd"/>
+    </w:p>
+    <w:p>
+      <w:pPr>
+        <w:spacing w:after="0" w:line="259" w:lineRule="auto"/>
+        <w:rPr>
+          <w:rFonts w:ascii="Calibri" w:eastAsia="Calibri" w:hAnsi="Calibri" w:cs="Times New Roman"/>
+        </w:rPr>
+      </w:pPr>
+      <w:r>
+        <w:rPr>
+          <w:rFonts w:ascii="Calibri" w:eastAsia="Calibri" w:hAnsi="Calibri" w:cs="Times New Roman"/>
+        </w:rPr>
+        <w:t>int t3_2_</w:t>
+      </w:r>
+      <w:proofErr w:type="gramStart"/>
+      <w:r>
+        <w:rPr>
+          <w:rFonts w:ascii="Calibri" w:eastAsia="Calibri" w:hAnsi="Calibri" w:cs="Times New Roman"/>
+        </w:rPr>
+        <w:t>intVal(</w:t>
+      </w:r>
+      <w:proofErr w:type="gramEnd"/>
+      <w:r>
+        <w:rPr>
+          <w:rFonts w:ascii="Calibri" w:eastAsia="Calibri" w:hAnsi="Calibri" w:cs="Times New Roman"/>
+        </w:rPr>
+        <w:t>char* t2ID</w:t>
+      </w:r>
+      <w:proofErr w:type="gramStart"/>
+      <w:r>
+        <w:rPr>
+          <w:rFonts w:ascii="Calibri" w:eastAsia="Calibri" w:hAnsi="Calibri" w:cs="Times New Roman"/>
+        </w:rPr>
+        <w:t>);</w:t>
+      </w:r>
+      <w:proofErr w:type="gramEnd"/>
+    </w:p>
+    <w:p>
+      <w:pPr>
+        <w:spacing w:after="0" w:line="259" w:lineRule="auto"/>
+        <w:rPr>
+          <w:rFonts w:ascii="Calibri" w:eastAsia="Calibri" w:hAnsi="Calibri" w:cs="Times New Roman"/>
+        </w:rPr>
+      </w:pPr>
+    </w:p>
+    <w:p>
+      <w:pPr>
+        <w:spacing w:after="0" w:line="259" w:lineRule="auto"/>
+        <w:rPr>
+          <w:rFonts w:ascii="Calibri" w:eastAsia="Calibri" w:hAnsi="Calibri" w:cs="Times New Roman"/>
+        </w:rPr>
+      </w:pPr>
+    </w:p>
+    <w:p>
+      <w:pPr>
+        <w:spacing w:after="0" w:line="259" w:lineRule="auto"/>
+        <w:rPr>
+          <w:rFonts w:ascii="Calibri" w:eastAsia="Calibri" w:hAnsi="Calibri" w:cs="Times New Roman"/>
+        </w:rPr>
+      </w:pPr>
+      <w:r>
+        <w:rPr>
+          <w:rFonts w:ascii="Calibri" w:eastAsia="Calibri" w:hAnsi="Calibri" w:cs="Times New Roman"/>
+        </w:rPr>
+        <w:t>// function definitions:</w:t>
+      </w:r>
+    </w:p>
+    <w:p>
+      <w:pPr>
+        <w:spacing w:after="0" w:line="259" w:lineRule="auto"/>
+        <w:rPr>
+          <w:rFonts w:ascii="Calibri" w:eastAsia="Calibri" w:hAnsi="Calibri" w:cs="Times New Roman"/>
+        </w:rPr>
+      </w:pPr>
+      <w:r>
+        <w:rPr>
+          <w:rFonts w:ascii="Calibri" w:eastAsia="Calibri" w:hAnsi="Calibri" w:cs="Times New Roman"/>
+        </w:rPr>
+        <w:t>char* t2_2_pID (char* t2) {</w:t>
+      </w:r>
+    </w:p>
+    <w:p>
+      <w:pPr>
+        <w:spacing w:after="0" w:line="259" w:lineRule="auto"/>
+        <w:rPr>
+          <w:rFonts w:ascii="Calibri" w:eastAsia="Calibri" w:hAnsi="Calibri" w:cs="Times New Roman"/>
+        </w:rPr>
+      </w:pPr>
+      <w:r>
+        <w:rPr>
+          <w:rFonts w:ascii="Calibri" w:eastAsia="Calibri" w:hAnsi="Calibri" w:cs="Times New Roman"/>
+        </w:rPr>
+        <w:t xml:space="preserve">    if(t2[0</w:t>
+      </w:r>
+      <w:proofErr w:type="gramStart"/>
+      <w:r>
+        <w:rPr>
+          <w:rFonts w:ascii="Calibri" w:eastAsia="Calibri" w:hAnsi="Calibri" w:cs="Times New Roman"/>
+        </w:rPr>
+        <w:t>] !</w:t>
+      </w:r>
+      <w:proofErr w:type="gramEnd"/>
+      <w:r>
+        <w:rPr>
+          <w:rFonts w:ascii="Calibri" w:eastAsia="Calibri" w:hAnsi="Calibri" w:cs="Times New Roman"/>
+        </w:rPr>
+        <w:t xml:space="preserve">= '+') </w:t>
+      </w:r>
+    </w:p>
+    <w:p>
+      <w:pPr>
+        <w:spacing w:after="0" w:line="259" w:lineRule="auto"/>
+        <w:rPr>
+          <w:rFonts w:ascii="Calibri" w:eastAsia="Calibri" w:hAnsi="Calibri" w:cs="Times New Roman"/>
+        </w:rPr>
+      </w:pPr>
+      <w:r>
+        <w:rPr>
+          <w:rFonts w:ascii="Calibri" w:eastAsia="Calibri" w:hAnsi="Calibri" w:cs="Times New Roman"/>
+        </w:rPr>
+        <w:t xml:space="preserve">        </w:t>
+      </w:r>
+      <w:proofErr w:type="gramStart"/>
+      <w:r>
+        <w:rPr>
+          <w:rFonts w:ascii="Calibri" w:eastAsia="Calibri" w:hAnsi="Calibri" w:cs="Times New Roman"/>
+        </w:rPr>
+        <w:t>fatal(</w:t>
+      </w:r>
+      <w:proofErr w:type="gramEnd"/>
+      <w:r>
+        <w:rPr>
+          <w:rFonts w:ascii="Calibri" w:eastAsia="Calibri" w:hAnsi="Calibri" w:cs="Times New Roman"/>
+        </w:rPr>
+        <w:t>"Expected a plus sign for the first character of a t2 token."</w:t>
+      </w:r>
+      <w:proofErr w:type="gramStart"/>
+      <w:r>
+        <w:rPr>
+          <w:rFonts w:ascii="Calibri" w:eastAsia="Calibri" w:hAnsi="Calibri" w:cs="Times New Roman"/>
+        </w:rPr>
+        <w:t>);</w:t>
+      </w:r>
+      <w:proofErr w:type="gramEnd"/>
+    </w:p>
+    <w:p>
+      <w:pPr>
+        <w:spacing w:after="0" w:line="259" w:lineRule="auto"/>
+        <w:rPr>
+          <w:rFonts w:ascii="Calibri" w:eastAsia="Calibri" w:hAnsi="Calibri" w:cs="Times New Roman"/>
+        </w:rPr>
+      </w:pPr>
+      <w:r>
+        <w:rPr>
+          <w:rFonts w:ascii="Calibri" w:eastAsia="Calibri" w:hAnsi="Calibri" w:cs="Times New Roman"/>
+        </w:rPr>
+        <w:t xml:space="preserve">    </w:t>
+      </w:r>
+    </w:p>
+    <w:p>
+      <w:pPr>
+        <w:spacing w:after="0" w:line="259" w:lineRule="auto"/>
+        <w:rPr>
+          <w:rFonts w:ascii="Calibri" w:eastAsia="Calibri" w:hAnsi="Calibri" w:cs="Times New Roman"/>
+        </w:rPr>
+      </w:pPr>
+      <w:r>
+        <w:rPr>
+          <w:rFonts w:ascii="Calibri" w:eastAsia="Calibri" w:hAnsi="Calibri" w:cs="Times New Roman"/>
+        </w:rPr>
+        <w:t xml:space="preserve">    t2[0] = 'p</w:t>
+      </w:r>
+      <w:proofErr w:type="gramStart"/>
+      <w:r>
+        <w:rPr>
+          <w:rFonts w:ascii="Calibri" w:eastAsia="Calibri" w:hAnsi="Calibri" w:cs="Times New Roman"/>
+        </w:rPr>
+        <w:t>';</w:t>
+      </w:r>
+      <w:proofErr w:type="gramEnd"/>
+    </w:p>
+    <w:p>
+      <w:pPr>
+        <w:spacing w:after="0" w:line="259" w:lineRule="auto"/>
+        <w:rPr>
+          <w:rFonts w:ascii="Calibri" w:eastAsia="Calibri" w:hAnsi="Calibri" w:cs="Times New Roman"/>
+        </w:rPr>
+      </w:pPr>
+      <w:r>
+        <w:rPr>
+          <w:rFonts w:ascii="Calibri" w:eastAsia="Calibri" w:hAnsi="Calibri" w:cs="Times New Roman"/>
+        </w:rPr>
+        <w:t xml:space="preserve">    </w:t>
+      </w:r>
+    </w:p>
+    <w:p>
+      <w:pPr>
+        <w:spacing w:after="0" w:line="259" w:lineRule="auto"/>
+        <w:rPr>
+          <w:rFonts w:ascii="Calibri" w:eastAsia="Calibri" w:hAnsi="Calibri" w:cs="Times New Roman"/>
+        </w:rPr>
+      </w:pPr>
+      <w:r>
+        <w:rPr>
+          <w:rFonts w:ascii="Calibri" w:eastAsia="Calibri" w:hAnsi="Calibri" w:cs="Times New Roman"/>
+        </w:rPr>
+        <w:t xml:space="preserve">    return </w:t>
+      </w:r>
+      <w:proofErr w:type="gramStart"/>
+      <w:r>
+        <w:rPr>
+          <w:rFonts w:ascii="Calibri" w:eastAsia="Calibri" w:hAnsi="Calibri" w:cs="Times New Roman"/>
+        </w:rPr>
+        <w:t>t2;</w:t>
+      </w:r>
+      <w:proofErr w:type="gramEnd"/>
+    </w:p>
+    <w:p>
+      <w:pPr>
+        <w:spacing w:after="0" w:line="259" w:lineRule="auto"/>
+        <w:rPr>
+          <w:rFonts w:ascii="Calibri" w:eastAsia="Calibri" w:hAnsi="Calibri" w:cs="Times New Roman"/>
+        </w:rPr>
+      </w:pPr>
+      <w:r>
+        <w:rPr>
+          <w:rFonts w:ascii="Calibri" w:eastAsia="Calibri" w:hAnsi="Calibri" w:cs="Times New Roman"/>
+        </w:rPr>
+        <w:t>}</w:t>
+      </w:r>
+    </w:p>
+    <w:p>
+      <w:pPr>
+        <w:spacing w:after="0" w:line="259" w:lineRule="auto"/>
+        <w:rPr>
+          <w:rFonts w:ascii="Calibri" w:eastAsia="Calibri" w:hAnsi="Calibri" w:cs="Times New Roman"/>
+        </w:rPr>
+      </w:pPr>
+    </w:p>
+    <w:p>
+      <w:pPr>
+        <w:spacing w:after="0" w:line="259" w:lineRule="auto"/>
+        <w:rPr>
+          <w:rFonts w:ascii="Calibri" w:eastAsia="Calibri" w:hAnsi="Calibri" w:cs="Times New Roman"/>
+        </w:rPr>
+      </w:pPr>
+      <w:r>
+        <w:rPr>
+          <w:rFonts w:ascii="Calibri" w:eastAsia="Calibri" w:hAnsi="Calibri" w:cs="Times New Roman"/>
+        </w:rPr>
+        <w:t>int t3_2_</w:t>
+      </w:r>
+      <w:proofErr w:type="gramStart"/>
+      <w:r>
+        <w:rPr>
+          <w:rFonts w:ascii="Calibri" w:eastAsia="Calibri" w:hAnsi="Calibri" w:cs="Times New Roman"/>
+        </w:rPr>
+        <w:t>intVal(</w:t>
+      </w:r>
+      <w:proofErr w:type="gramEnd"/>
+      <w:r>
+        <w:rPr>
+          <w:rFonts w:ascii="Calibri" w:eastAsia="Calibri" w:hAnsi="Calibri" w:cs="Times New Roman"/>
+        </w:rPr>
+        <w:t>char* t3) {</w:t>
+      </w:r>
+    </w:p>
+    <w:p>
+      <w:pPr>
+        <w:spacing w:after="0" w:line="259" w:lineRule="auto"/>
+        <w:rPr>
+          <w:rFonts w:ascii="Calibri" w:eastAsia="Calibri" w:hAnsi="Calibri" w:cs="Times New Roman"/>
+        </w:rPr>
+      </w:pPr>
+      <w:r>
+        <w:rPr>
+          <w:rFonts w:ascii="Calibri" w:eastAsia="Calibri" w:hAnsi="Calibri" w:cs="Times New Roman"/>
+        </w:rPr>
+        <w:t xml:space="preserve">    int </w:t>
+      </w:r>
+      <w:proofErr w:type="spellStart"/>
+      <w:r>
+        <w:rPr>
+          <w:rFonts w:ascii="Calibri" w:eastAsia="Calibri" w:hAnsi="Calibri" w:cs="Times New Roman"/>
+        </w:rPr>
+        <w:t>intVal</w:t>
+      </w:r>
+      <w:proofErr w:type="spellEnd"/>
+      <w:r>
+        <w:rPr>
+          <w:rFonts w:ascii="Calibri" w:eastAsia="Calibri" w:hAnsi="Calibri" w:cs="Times New Roman"/>
+        </w:rPr>
+        <w:t>; // will hold the integer value of the t3 token</w:t>
+      </w:r>
+    </w:p>
+    <w:p>
+      <w:pPr>
+        <w:spacing w:after="0" w:line="259" w:lineRule="auto"/>
+        <w:rPr>
+          <w:rFonts w:ascii="Calibri" w:eastAsia="Calibri" w:hAnsi="Calibri" w:cs="Times New Roman"/>
+        </w:rPr>
+      </w:pPr>
+      <w:r>
+        <w:rPr>
+          <w:rFonts w:ascii="Calibri" w:eastAsia="Calibri" w:hAnsi="Calibri" w:cs="Times New Roman"/>
+        </w:rPr>
+        <w:lastRenderedPageBreak/>
+        <w:t xml:space="preserve">    int </w:t>
+      </w:r>
+      <w:proofErr w:type="spellStart"/>
+      <w:r>
+        <w:rPr>
+          <w:rFonts w:ascii="Calibri" w:eastAsia="Calibri" w:hAnsi="Calibri" w:cs="Times New Roman"/>
+        </w:rPr>
+        <w:t>caseVal</w:t>
+      </w:r>
+      <w:proofErr w:type="spellEnd"/>
+      <w:r>
+        <w:rPr>
+          <w:rFonts w:ascii="Calibri" w:eastAsia="Calibri" w:hAnsi="Calibri" w:cs="Times New Roman"/>
+        </w:rPr>
+        <w:t>; // set to +1 if upper-case (positive value) and set to -1 if lower-case (negative value)</w:t>
+      </w:r>
+    </w:p>
+    <w:p>
+      <w:pPr>
+        <w:spacing w:after="0" w:line="259" w:lineRule="auto"/>
+        <w:rPr>
+          <w:rFonts w:ascii="Calibri" w:eastAsia="Calibri" w:hAnsi="Calibri" w:cs="Times New Roman"/>
+        </w:rPr>
+      </w:pPr>
+      <w:r>
+        <w:rPr>
+          <w:rFonts w:ascii="Calibri" w:eastAsia="Calibri" w:hAnsi="Calibri" w:cs="Times New Roman"/>
+        </w:rPr>
+        <w:t xml:space="preserve">    </w:t>
+      </w:r>
+    </w:p>
+    <w:p>
+      <w:pPr>
+        <w:spacing w:after="0" w:line="259" w:lineRule="auto"/>
+        <w:rPr>
+          <w:rFonts w:ascii="Calibri" w:eastAsia="Calibri" w:hAnsi="Calibri" w:cs="Times New Roman"/>
+        </w:rPr>
+      </w:pPr>
+      <w:r>
+        <w:rPr>
+          <w:rFonts w:ascii="Calibri" w:eastAsia="Calibri" w:hAnsi="Calibri" w:cs="Times New Roman"/>
+        </w:rPr>
+        <w:t xml:space="preserve">    if((t3[0] &lt; 65) || (t3[0] &gt; 122)) // checking whole range from A to Z (ascii 65 - 122)</w:t>
+      </w:r>
+    </w:p>
+    <w:p>
+      <w:pPr>
+        <w:spacing w:after="0" w:line="259" w:lineRule="auto"/>
+        <w:rPr>
+          <w:rFonts w:ascii="Calibri" w:eastAsia="Calibri" w:hAnsi="Calibri" w:cs="Times New Roman"/>
+        </w:rPr>
+      </w:pPr>
+      <w:r>
+        <w:rPr>
+          <w:rFonts w:ascii="Calibri" w:eastAsia="Calibri" w:hAnsi="Calibri" w:cs="Times New Roman"/>
+        </w:rPr>
+        <w:t xml:space="preserve">        </w:t>
+      </w:r>
+      <w:proofErr w:type="gramStart"/>
+      <w:r>
+        <w:rPr>
+          <w:rFonts w:ascii="Calibri" w:eastAsia="Calibri" w:hAnsi="Calibri" w:cs="Times New Roman"/>
+        </w:rPr>
+        <w:t>fatal(</w:t>
+      </w:r>
+      <w:proofErr w:type="gramEnd"/>
+      <w:r>
+        <w:rPr>
+          <w:rFonts w:ascii="Calibri" w:eastAsia="Calibri" w:hAnsi="Calibri" w:cs="Times New Roman"/>
+        </w:rPr>
+        <w:t>"Expected a letter for the first character of a t3 token."</w:t>
+      </w:r>
+      <w:proofErr w:type="gramStart"/>
+      <w:r>
+        <w:rPr>
+          <w:rFonts w:ascii="Calibri" w:eastAsia="Calibri" w:hAnsi="Calibri" w:cs="Times New Roman"/>
+        </w:rPr>
+        <w:t>);</w:t>
+      </w:r>
+      <w:proofErr w:type="gramEnd"/>
+    </w:p>
+    <w:p>
+      <w:pPr>
+        <w:spacing w:after="0" w:line="259" w:lineRule="auto"/>
+        <w:rPr>
+          <w:rFonts w:ascii="Calibri" w:eastAsia="Calibri" w:hAnsi="Calibri" w:cs="Times New Roman"/>
+        </w:rPr>
+      </w:pPr>
+      <w:r>
+        <w:rPr>
+          <w:rFonts w:ascii="Calibri" w:eastAsia="Calibri" w:hAnsi="Calibri" w:cs="Times New Roman"/>
+        </w:rPr>
+        <w:t xml:space="preserve">    if((t3[0] &gt; 90) &amp;&amp; (t3[0] &lt; 97)) // checking for ascii non-alphabetical characters between Z and a (ascii 91 - 96)</w:t>
+      </w:r>
+    </w:p>
+    <w:p>
+      <w:pPr>
+        <w:spacing w:after="0" w:line="259" w:lineRule="auto"/>
+        <w:rPr>
+          <w:rFonts w:ascii="Calibri" w:eastAsia="Calibri" w:hAnsi="Calibri" w:cs="Times New Roman"/>
+        </w:rPr>
+      </w:pPr>
+      <w:r>
+        <w:rPr>
+          <w:rFonts w:ascii="Calibri" w:eastAsia="Calibri" w:hAnsi="Calibri" w:cs="Times New Roman"/>
+        </w:rPr>
+        <w:t xml:space="preserve">        </w:t>
+      </w:r>
+      <w:proofErr w:type="gramStart"/>
+      <w:r>
+        <w:rPr>
+          <w:rFonts w:ascii="Calibri" w:eastAsia="Calibri" w:hAnsi="Calibri" w:cs="Times New Roman"/>
+        </w:rPr>
+        <w:t>fatal(</w:t>
+      </w:r>
+      <w:proofErr w:type="gramEnd"/>
+      <w:r>
+        <w:rPr>
+          <w:rFonts w:ascii="Calibri" w:eastAsia="Calibri" w:hAnsi="Calibri" w:cs="Times New Roman"/>
+        </w:rPr>
+        <w:t>"Expected a letter for the first character of a t3 token."</w:t>
+      </w:r>
+      <w:proofErr w:type="gramStart"/>
+      <w:r>
+        <w:rPr>
+          <w:rFonts w:ascii="Calibri" w:eastAsia="Calibri" w:hAnsi="Calibri" w:cs="Times New Roman"/>
+        </w:rPr>
+        <w:t>);</w:t>
+      </w:r>
+      <w:proofErr w:type="gramEnd"/>
+    </w:p>
+    <w:p>
+      <w:pPr>
+        <w:spacing w:after="0" w:line="259" w:lineRule="auto"/>
+        <w:rPr>
+          <w:rFonts w:ascii="Calibri" w:eastAsia="Calibri" w:hAnsi="Calibri" w:cs="Times New Roman"/>
+        </w:rPr>
+      </w:pPr>
+    </w:p>
+    <w:p>
+      <w:pPr>
+        <w:spacing w:after="0" w:line="259" w:lineRule="auto"/>
+        <w:rPr>
+          <w:rFonts w:ascii="Calibri" w:eastAsia="Calibri" w:hAnsi="Calibri" w:cs="Times New Roman"/>
+        </w:rPr>
+      </w:pPr>
+      <w:r>
+        <w:rPr>
+          <w:rFonts w:ascii="Calibri" w:eastAsia="Calibri" w:hAnsi="Calibri" w:cs="Times New Roman"/>
+        </w:rPr>
+        <w:t xml:space="preserve">    if((t3[0] &gt; 64) &amp;&amp; (t3[0] &lt; 91)) // upper-case letter, so integer will be positive</w:t>
+      </w:r>
+    </w:p>
+    <w:p>
+      <w:pPr>
+        <w:spacing w:after="0" w:line="259" w:lineRule="auto"/>
+        <w:rPr>
+          <w:rFonts w:ascii="Calibri" w:eastAsia="Calibri" w:hAnsi="Calibri" w:cs="Times New Roman"/>
+        </w:rPr>
+      </w:pPr>
+      <w:r>
+        <w:rPr>
+          <w:rFonts w:ascii="Calibri" w:eastAsia="Calibri" w:hAnsi="Calibri" w:cs="Times New Roman"/>
+        </w:rPr>
+        <w:t xml:space="preserve">        </w:t>
+      </w:r>
+      <w:proofErr w:type="spellStart"/>
+      <w:r>
+        <w:rPr>
+          <w:rFonts w:ascii="Calibri" w:eastAsia="Calibri" w:hAnsi="Calibri" w:cs="Times New Roman"/>
+        </w:rPr>
+        <w:t>caseVal</w:t>
+      </w:r>
+      <w:proofErr w:type="spellEnd"/>
+      <w:r>
+        <w:rPr>
+          <w:rFonts w:ascii="Calibri" w:eastAsia="Calibri" w:hAnsi="Calibri" w:cs="Times New Roman"/>
+        </w:rPr>
+        <w:t xml:space="preserve"> = </w:t>
+      </w:r>
+      <w:proofErr w:type="gramStart"/>
+      <w:r>
+        <w:rPr>
+          <w:rFonts w:ascii="Calibri" w:eastAsia="Calibri" w:hAnsi="Calibri" w:cs="Times New Roman"/>
+        </w:rPr>
+        <w:t>1;</w:t>
+      </w:r>
+      <w:proofErr w:type="gramEnd"/>
+    </w:p>
+    <w:p>
+      <w:pPr>
+        <w:spacing w:after="0" w:line="259" w:lineRule="auto"/>
+        <w:rPr>
+          <w:rFonts w:ascii="Calibri" w:eastAsia="Calibri" w:hAnsi="Calibri" w:cs="Times New Roman"/>
+        </w:rPr>
+      </w:pPr>
+      <w:r>
+        <w:rPr>
+          <w:rFonts w:ascii="Calibri" w:eastAsia="Calibri" w:hAnsi="Calibri" w:cs="Times New Roman"/>
+        </w:rPr>
+        <w:t xml:space="preserve">             </w:t>
+      </w:r>
+    </w:p>
+    <w:p>
+      <w:pPr>
+        <w:spacing w:after="0" w:line="259" w:lineRule="auto"/>
+        <w:rPr>
+          <w:rFonts w:ascii="Calibri" w:eastAsia="Calibri" w:hAnsi="Calibri" w:cs="Times New Roman"/>
+        </w:rPr>
+      </w:pPr>
+      <w:r>
+        <w:rPr>
+          <w:rFonts w:ascii="Calibri" w:eastAsia="Calibri" w:hAnsi="Calibri" w:cs="Times New Roman"/>
+        </w:rPr>
+        <w:t xml:space="preserve">    if((t3[0] &gt; 96) &amp;&amp; (t3[0] &lt; 123)) // lower-case letter, so integer will be negative</w:t>
+      </w:r>
+    </w:p>
+    <w:p>
+      <w:pPr>
+        <w:spacing w:after="0" w:line="259" w:lineRule="auto"/>
+        <w:rPr>
+          <w:rFonts w:ascii="Calibri" w:eastAsia="Calibri" w:hAnsi="Calibri" w:cs="Times New Roman"/>
+        </w:rPr>
+      </w:pPr>
+      <w:r>
+        <w:rPr>
+          <w:rFonts w:ascii="Calibri" w:eastAsia="Calibri" w:hAnsi="Calibri" w:cs="Times New Roman"/>
+        </w:rPr>
+        <w:t xml:space="preserve">        </w:t>
+      </w:r>
+      <w:proofErr w:type="spellStart"/>
+      <w:r>
+        <w:rPr>
+          <w:rFonts w:ascii="Calibri" w:eastAsia="Calibri" w:hAnsi="Calibri" w:cs="Times New Roman"/>
+        </w:rPr>
+        <w:t>caseVal</w:t>
+      </w:r>
+      <w:proofErr w:type="spellEnd"/>
+      <w:r>
+        <w:rPr>
+          <w:rFonts w:ascii="Calibri" w:eastAsia="Calibri" w:hAnsi="Calibri" w:cs="Times New Roman"/>
+        </w:rPr>
+        <w:t xml:space="preserve"> = </w:t>
+      </w:r>
+      <w:proofErr w:type="gramStart"/>
+      <w:r>
+        <w:rPr>
+          <w:rFonts w:ascii="Calibri" w:eastAsia="Calibri" w:hAnsi="Calibri" w:cs="Times New Roman"/>
+        </w:rPr>
+        <w:t>-1;</w:t>
+      </w:r>
+      <w:proofErr w:type="gramEnd"/>
+    </w:p>
+    <w:p>
+      <w:pPr>
+        <w:spacing w:after="0" w:line="259" w:lineRule="auto"/>
+        <w:rPr>
+          <w:rFonts w:ascii="Calibri" w:eastAsia="Calibri" w:hAnsi="Calibri" w:cs="Times New Roman"/>
+        </w:rPr>
+      </w:pPr>
+      <w:r>
+        <w:rPr>
+          <w:rFonts w:ascii="Calibri" w:eastAsia="Calibri" w:hAnsi="Calibri" w:cs="Times New Roman"/>
+        </w:rPr>
+        <w:t xml:space="preserve">   </w:t>
+      </w:r>
+    </w:p>
+    <w:p>
+      <w:pPr>
+        <w:spacing w:after="0" w:line="259" w:lineRule="auto"/>
+        <w:rPr>
+          <w:rFonts w:ascii="Calibri" w:eastAsia="Calibri" w:hAnsi="Calibri" w:cs="Times New Roman"/>
+        </w:rPr>
+      </w:pPr>
+      <w:r>
+        <w:rPr>
+          <w:rFonts w:ascii="Calibri" w:eastAsia="Calibri" w:hAnsi="Calibri" w:cs="Times New Roman"/>
+        </w:rPr>
+        <w:t xml:space="preserve">    t3[0] = '0'; // set to zero so that it will go away when convert string to integer</w:t>
+      </w:r>
+    </w:p>
+    <w:p>
+      <w:pPr>
+        <w:spacing w:after="0" w:line="259" w:lineRule="auto"/>
+        <w:rPr>
+          <w:rFonts w:ascii="Calibri" w:eastAsia="Calibri" w:hAnsi="Calibri" w:cs="Times New Roman"/>
+        </w:rPr>
+      </w:pPr>
+      <w:r>
+        <w:rPr>
+          <w:rFonts w:ascii="Calibri" w:eastAsia="Calibri" w:hAnsi="Calibri" w:cs="Times New Roman"/>
+        </w:rPr>
+        <w:t xml:space="preserve">    </w:t>
+      </w:r>
+    </w:p>
+    <w:p>
+      <w:pPr>
+        <w:spacing w:after="0" w:line="259" w:lineRule="auto"/>
+        <w:rPr>
+          <w:rFonts w:ascii="Calibri" w:eastAsia="Calibri" w:hAnsi="Calibri" w:cs="Times New Roman"/>
+        </w:rPr>
+      </w:pPr>
+      <w:r>
+        <w:rPr>
+          <w:rFonts w:ascii="Calibri" w:eastAsia="Calibri" w:hAnsi="Calibri" w:cs="Times New Roman"/>
+        </w:rPr>
+        <w:t xml:space="preserve">    </w:t>
+      </w:r>
+      <w:proofErr w:type="spellStart"/>
+      <w:r>
+        <w:rPr>
+          <w:rFonts w:ascii="Calibri" w:eastAsia="Calibri" w:hAnsi="Calibri" w:cs="Times New Roman"/>
+        </w:rPr>
+        <w:t>intVal</w:t>
+      </w:r>
+      <w:proofErr w:type="spellEnd"/>
+      <w:r>
+        <w:rPr>
+          <w:rFonts w:ascii="Calibri" w:eastAsia="Calibri" w:hAnsi="Calibri" w:cs="Times New Roman"/>
+        </w:rPr>
+        <w:t xml:space="preserve"> = </w:t>
+      </w:r>
+      <w:proofErr w:type="spellStart"/>
+      <w:r>
+        <w:rPr>
+          <w:rFonts w:ascii="Calibri" w:eastAsia="Calibri" w:hAnsi="Calibri" w:cs="Times New Roman"/>
+        </w:rPr>
+        <w:t>atoi</w:t>
+      </w:r>
+      <w:proofErr w:type="spellEnd"/>
+      <w:r>
+        <w:rPr>
+          <w:rFonts w:ascii="Calibri" w:eastAsia="Calibri" w:hAnsi="Calibri" w:cs="Times New Roman"/>
+        </w:rPr>
+        <w:t>(t3); // convert to integer</w:t>
+      </w:r>
+    </w:p>
+    <w:p>
+      <w:pPr>
+        <w:spacing w:after="0" w:line="259" w:lineRule="auto"/>
+        <w:rPr>
+          <w:rFonts w:ascii="Calibri" w:eastAsia="Calibri" w:hAnsi="Calibri" w:cs="Times New Roman"/>
+        </w:rPr>
+      </w:pPr>
+      <w:r>
+        <w:rPr>
+          <w:rFonts w:ascii="Calibri" w:eastAsia="Calibri" w:hAnsi="Calibri" w:cs="Times New Roman"/>
+        </w:rPr>
+        <w:t xml:space="preserve">    </w:t>
+      </w:r>
+      <w:proofErr w:type="spellStart"/>
+      <w:r>
+        <w:rPr>
+          <w:rFonts w:ascii="Calibri" w:eastAsia="Calibri" w:hAnsi="Calibri" w:cs="Times New Roman"/>
+        </w:rPr>
+        <w:t>intVal</w:t>
+      </w:r>
+      <w:proofErr w:type="spellEnd"/>
+      <w:r>
+        <w:rPr>
+          <w:rFonts w:ascii="Calibri" w:eastAsia="Calibri" w:hAnsi="Calibri" w:cs="Times New Roman"/>
+        </w:rPr>
+        <w:t xml:space="preserve"> = </w:t>
+      </w:r>
+      <w:proofErr w:type="spellStart"/>
+      <w:r>
+        <w:rPr>
+          <w:rFonts w:ascii="Calibri" w:eastAsia="Calibri" w:hAnsi="Calibri" w:cs="Times New Roman"/>
+        </w:rPr>
+        <w:t>intVal</w:t>
+      </w:r>
+      <w:proofErr w:type="spellEnd"/>
+      <w:r>
+        <w:rPr>
+          <w:rFonts w:ascii="Calibri" w:eastAsia="Calibri" w:hAnsi="Calibri" w:cs="Times New Roman"/>
+        </w:rPr>
+        <w:t xml:space="preserve"> * </w:t>
+      </w:r>
+      <w:proofErr w:type="spellStart"/>
+      <w:r>
+        <w:rPr>
+          <w:rFonts w:ascii="Calibri" w:eastAsia="Calibri" w:hAnsi="Calibri" w:cs="Times New Roman"/>
+        </w:rPr>
+        <w:t>caseVal</w:t>
+      </w:r>
+      <w:proofErr w:type="spellEnd"/>
+      <w:r>
+        <w:rPr>
+          <w:rFonts w:ascii="Calibri" w:eastAsia="Calibri" w:hAnsi="Calibri" w:cs="Times New Roman"/>
+        </w:rPr>
+        <w:t xml:space="preserve">; // set to negative if needed   </w:t>
+      </w:r>
+    </w:p>
+    <w:p>
+      <w:pPr>
+        <w:spacing w:after="0" w:line="259" w:lineRule="auto"/>
+        <w:rPr>
+          <w:rFonts w:ascii="Calibri" w:eastAsia="Calibri" w:hAnsi="Calibri" w:cs="Times New Roman"/>
+        </w:rPr>
+      </w:pPr>
+      <w:r>
+        <w:rPr>
+          <w:rFonts w:ascii="Calibri" w:eastAsia="Calibri" w:hAnsi="Calibri" w:cs="Times New Roman"/>
+        </w:rPr>
+        <w:t xml:space="preserve">        </w:t>
+      </w:r>
+    </w:p>
+    <w:p>
+      <w:pPr>
+        <w:spacing w:after="0" w:line="259" w:lineRule="auto"/>
+        <w:rPr>
+          <w:rFonts w:ascii="Calibri" w:eastAsia="Calibri" w:hAnsi="Calibri" w:cs="Times New Roman"/>
+        </w:rPr>
+      </w:pPr>
+      <w:r>
+        <w:rPr>
+          <w:rFonts w:ascii="Calibri" w:eastAsia="Calibri" w:hAnsi="Calibri" w:cs="Times New Roman"/>
+        </w:rPr>
+        <w:t xml:space="preserve">    return </w:t>
+      </w:r>
+      <w:proofErr w:type="spellStart"/>
+      <w:proofErr w:type="gramStart"/>
+      <w:r>
+        <w:rPr>
+          <w:rFonts w:ascii="Calibri" w:eastAsia="Calibri" w:hAnsi="Calibri" w:cs="Times New Roman"/>
+        </w:rPr>
+        <w:t>intVal</w:t>
+      </w:r>
+      <w:proofErr w:type="spellEnd"/>
+      <w:r>
+        <w:rPr>
+          <w:rFonts w:ascii="Calibri" w:eastAsia="Calibri" w:hAnsi="Calibri" w:cs="Times New Roman"/>
+        </w:rPr>
+        <w:t>;</w:t>
+      </w:r>
+      <w:proofErr w:type="gramEnd"/>
+    </w:p>
+    <w:p>
+      <w:pPr>
+        <w:spacing w:after="0" w:line="259" w:lineRule="auto"/>
+        <w:rPr>
+          <w:rFonts w:ascii="Calibri" w:eastAsia="Calibri" w:hAnsi="Calibri" w:cs="Times New Roman"/>
+        </w:rPr>
+      </w:pPr>
+      <w:r>
+        <w:rPr>
+          <w:rFonts w:ascii="Calibri" w:eastAsia="Calibri" w:hAnsi="Calibri" w:cs="Times New Roman"/>
+        </w:rPr>
+        <w:t>}</w:t>
+      </w:r>
+    </w:p>
+    <w:p>
+      <w:pPr>
+        <w:spacing w:after="0" w:line="259" w:lineRule="auto"/>
+        <w:rPr>
+          <w:rFonts w:ascii="Calibri" w:eastAsia="Calibri" w:hAnsi="Calibri" w:cs="Times New Roman"/>
+        </w:rPr>
+      </w:pPr>
+    </w:p>
+    <w:p>
+      <w:pPr>
+        <w:spacing w:after="0" w:line="259" w:lineRule="auto"/>
+        <w:rPr>
+          <w:rFonts w:ascii="Calibri" w:eastAsia="Calibri" w:hAnsi="Calibri" w:cs="Times New Roman"/>
+        </w:rPr>
+      </w:pPr>
+      <w:r>
+        <w:rPr>
+          <w:rFonts w:ascii="Calibri" w:eastAsia="Calibri" w:hAnsi="Calibri" w:cs="Times New Roman"/>
+        </w:rPr>
+        <w:t>#include &lt;iostream&gt;</w:t>
+      </w:r>
+    </w:p>
+    <w:p>
+      <w:pPr>
+        <w:spacing w:after="0" w:line="259" w:lineRule="auto"/>
+        <w:rPr>
+          <w:rFonts w:ascii="Calibri" w:eastAsia="Calibri" w:hAnsi="Calibri" w:cs="Times New Roman"/>
+        </w:rPr>
+      </w:pPr>
+      <w:r>
+        <w:rPr>
+          <w:rFonts w:ascii="Calibri" w:eastAsia="Calibri" w:hAnsi="Calibri" w:cs="Times New Roman"/>
+        </w:rPr>
+        <w:t>#include &lt;</w:t>
+      </w:r>
+      <w:proofErr w:type="spellStart"/>
+      <w:r>
+        <w:rPr>
+          <w:rFonts w:ascii="Calibri" w:eastAsia="Calibri" w:hAnsi="Calibri" w:cs="Times New Roman"/>
+        </w:rPr>
+        <w:t>cstdlib</w:t>
+      </w:r>
+      <w:proofErr w:type="spellEnd"/>
+      <w:r>
+        <w:rPr>
+          <w:rFonts w:ascii="Calibri" w:eastAsia="Calibri" w:hAnsi="Calibri" w:cs="Times New Roman"/>
+        </w:rPr>
+        <w:t>&gt;</w:t>
+      </w:r>
+    </w:p>
+    <w:p>
+      <w:pPr>
+        <w:spacing w:after="0" w:line="259" w:lineRule="auto"/>
+        <w:rPr>
+          <w:rFonts w:ascii="Calibri" w:eastAsia="Calibri" w:hAnsi="Calibri" w:cs="Times New Roman"/>
+        </w:rPr>
+      </w:pPr>
+      <w:r>
+        <w:rPr>
+          <w:rFonts w:ascii="Calibri" w:eastAsia="Calibri" w:hAnsi="Calibri" w:cs="Times New Roman"/>
+        </w:rPr>
+        <w:t>#include &lt;string&gt;</w:t>
+      </w:r>
+    </w:p>
+    <w:p>
+      <w:pPr>
+        <w:spacing w:after="0" w:line="259" w:lineRule="auto"/>
+        <w:rPr>
+          <w:rFonts w:ascii="Calibri" w:eastAsia="Calibri" w:hAnsi="Calibri" w:cs="Times New Roman"/>
+        </w:rPr>
+      </w:pPr>
+    </w:p>
+    <w:p>
+      <w:pPr>
+        <w:spacing w:after="0" w:line="259" w:lineRule="auto"/>
+        <w:rPr>
+          <w:rFonts w:ascii="Calibri" w:eastAsia="Calibri" w:hAnsi="Calibri" w:cs="Times New Roman"/>
+        </w:rPr>
+      </w:pPr>
+      <w:r>
+        <w:rPr>
+          <w:rFonts w:ascii="Calibri" w:eastAsia="Calibri" w:hAnsi="Calibri" w:cs="Times New Roman"/>
+        </w:rPr>
+        <w:t xml:space="preserve">using namespace </w:t>
+      </w:r>
+      <w:proofErr w:type="gramStart"/>
+      <w:r>
+        <w:rPr>
+          <w:rFonts w:ascii="Calibri" w:eastAsia="Calibri" w:hAnsi="Calibri" w:cs="Times New Roman"/>
+        </w:rPr>
+        <w:t>std;</w:t>
+      </w:r>
+      <w:proofErr w:type="gramEnd"/>
+    </w:p>
+    <w:p>
+      <w:pPr>
+        <w:spacing w:after="0" w:line="259" w:lineRule="auto"/>
+        <w:rPr>
+          <w:rFonts w:ascii="Calibri" w:eastAsia="Calibri" w:hAnsi="Calibri" w:cs="Times New Roman"/>
+        </w:rPr>
+      </w:pPr>
+    </w:p>
+    <w:p>
+      <w:pPr>
+        <w:spacing w:after="0" w:line="259" w:lineRule="auto"/>
+        <w:rPr>
+          <w:rFonts w:ascii="Calibri" w:eastAsia="Calibri" w:hAnsi="Calibri" w:cs="Times New Roman"/>
+        </w:rPr>
+      </w:pPr>
+      <w:r>
+        <w:rPr>
+          <w:rFonts w:ascii="Calibri" w:eastAsia="Calibri" w:hAnsi="Calibri" w:cs="Times New Roman"/>
+        </w:rPr>
+        <w:t>// inline function for termination:</w:t>
+      </w:r>
+    </w:p>
+    <w:p>
+      <w:pPr>
+        <w:spacing w:after="0" w:line="259" w:lineRule="auto"/>
+        <w:rPr>
+          <w:rFonts w:ascii="Calibri" w:eastAsia="Calibri" w:hAnsi="Calibri" w:cs="Times New Roman"/>
+        </w:rPr>
+      </w:pPr>
+      <w:r>
+        <w:rPr>
+          <w:rFonts w:ascii="Calibri" w:eastAsia="Calibri" w:hAnsi="Calibri" w:cs="Times New Roman"/>
+        </w:rPr>
+        <w:t xml:space="preserve">inline void </w:t>
+      </w:r>
+      <w:proofErr w:type="gramStart"/>
+      <w:r>
+        <w:rPr>
+          <w:rFonts w:ascii="Calibri" w:eastAsia="Calibri" w:hAnsi="Calibri" w:cs="Times New Roman"/>
+        </w:rPr>
+        <w:t>fatal(</w:t>
+      </w:r>
+      <w:proofErr w:type="gramEnd"/>
+      <w:r>
+        <w:rPr>
+          <w:rFonts w:ascii="Calibri" w:eastAsia="Calibri" w:hAnsi="Calibri" w:cs="Times New Roman"/>
+        </w:rPr>
+        <w:t>const string&amp; message) {</w:t>
+      </w:r>
+    </w:p>
+    <w:p>
+      <w:pPr>
+        <w:spacing w:after="0" w:line="259" w:lineRule="auto"/>
+        <w:rPr>
+          <w:rFonts w:ascii="Calibri" w:eastAsia="Calibri" w:hAnsi="Calibri" w:cs="Times New Roman"/>
+        </w:rPr>
+      </w:pPr>
+      <w:r>
+        <w:rPr>
+          <w:rFonts w:ascii="Calibri" w:eastAsia="Calibri" w:hAnsi="Calibri" w:cs="Times New Roman"/>
+        </w:rPr>
+        <w:t xml:space="preserve">    </w:t>
+      </w:r>
+      <w:proofErr w:type="spellStart"/>
+      <w:r>
+        <w:rPr>
+          <w:rFonts w:ascii="Calibri" w:eastAsia="Calibri" w:hAnsi="Calibri" w:cs="Times New Roman"/>
+        </w:rPr>
+        <w:t>cerr</w:t>
+      </w:r>
+      <w:proofErr w:type="spellEnd"/>
+      <w:r>
+        <w:rPr>
+          <w:rFonts w:ascii="Calibri" w:eastAsia="Calibri" w:hAnsi="Calibri" w:cs="Times New Roman"/>
+        </w:rPr>
+        <w:t xml:space="preserve"> &lt;&lt; "\</w:t>
+      </w:r>
+      <w:proofErr w:type="spellStart"/>
+      <w:r>
+        <w:rPr>
+          <w:rFonts w:ascii="Calibri" w:eastAsia="Calibri" w:hAnsi="Calibri" w:cs="Times New Roman"/>
+        </w:rPr>
+        <w:t>nFatal</w:t>
+      </w:r>
+      <w:proofErr w:type="spellEnd"/>
+      <w:r>
+        <w:rPr>
+          <w:rFonts w:ascii="Calibri" w:eastAsia="Calibri" w:hAnsi="Calibri" w:cs="Times New Roman"/>
+        </w:rPr>
+        <w:t>: " &lt;&lt; message &lt;&lt; "\n\n</w:t>
+      </w:r>
+      <w:proofErr w:type="gramStart"/>
+      <w:r>
+        <w:rPr>
+          <w:rFonts w:ascii="Calibri" w:eastAsia="Calibri" w:hAnsi="Calibri" w:cs="Times New Roman"/>
+        </w:rPr>
+        <w:t>";</w:t>
+      </w:r>
+      <w:proofErr w:type="gramEnd"/>
+    </w:p>
+    <w:p>
+      <w:pPr>
+        <w:spacing w:after="0" w:line="259" w:lineRule="auto"/>
+        <w:rPr>
+          <w:rFonts w:ascii="Calibri" w:eastAsia="Calibri" w:hAnsi="Calibri" w:cs="Times New Roman"/>
+        </w:rPr>
+      </w:pPr>
+      <w:r>
+        <w:rPr>
+          <w:rFonts w:ascii="Calibri" w:eastAsia="Calibri" w:hAnsi="Calibri" w:cs="Times New Roman"/>
+        </w:rPr>
+        <w:t xml:space="preserve">    </w:t>
+      </w:r>
+      <w:proofErr w:type="gramStart"/>
+      <w:r>
+        <w:rPr>
+          <w:rFonts w:ascii="Calibri" w:eastAsia="Calibri" w:hAnsi="Calibri" w:cs="Times New Roman"/>
+        </w:rPr>
+        <w:t>exit(</w:t>
+      </w:r>
+      <w:proofErr w:type="gramEnd"/>
+      <w:r>
+        <w:rPr>
+          <w:rFonts w:ascii="Calibri" w:eastAsia="Calibri" w:hAnsi="Calibri" w:cs="Times New Roman"/>
+        </w:rPr>
+        <w:t>1</w:t>
+      </w:r>
+      <w:proofErr w:type="gramStart"/>
+      <w:r>
+        <w:rPr>
+          <w:rFonts w:ascii="Calibri" w:eastAsia="Calibri" w:hAnsi="Calibri" w:cs="Times New Roman"/>
+        </w:rPr>
+        <w:t>);</w:t>
+      </w:r>
+      <w:proofErr w:type="gramEnd"/>
+    </w:p>
+    <w:p>
+      <w:pPr>
+        <w:spacing w:after="0" w:line="259" w:lineRule="auto"/>
+        <w:rPr>
+          <w:rFonts w:ascii="Calibri" w:eastAsia="Calibri" w:hAnsi="Calibri" w:cs="Times New Roman"/>
+        </w:rPr>
+      </w:pPr>
+      <w:r>
+        <w:rPr>
+          <w:rFonts w:ascii="Calibri" w:eastAsia="Calibri" w:hAnsi="Calibri" w:cs="Times New Roman"/>
+        </w:rPr>
+        <w:t>}</w:t>
+      </w:r>
+    </w:p>
+    <w:p>
+      <w:pPr>
+        <w:spacing w:after="0" w:line="259" w:lineRule="auto"/>
+        <w:rPr>
+          <w:rFonts w:ascii="Calibri" w:eastAsia="Calibri" w:hAnsi="Calibri" w:cs="Times New Roman"/>
+        </w:rPr>
+      </w:pPr>
+    </w:p>
+    <w:p>
+      <w:pPr>
+        <w:spacing w:after="0" w:line="259" w:lineRule="auto"/>
+        <w:rPr>
+          <w:rFonts w:ascii="Calibri" w:eastAsia="Calibri" w:hAnsi="Calibri" w:cs="Times New Roman"/>
+        </w:rPr>
+      </w:pPr>
+      <w:r>
+        <w:rPr>
+          <w:rFonts w:ascii="Calibri" w:eastAsia="Calibri" w:hAnsi="Calibri" w:cs="Times New Roman"/>
+        </w:rPr>
+        <w:t>// prototypes:</w:t>
+      </w:r>
+    </w:p>
+    <w:p>
+      <w:pPr>
+        <w:spacing w:after="0" w:line="259" w:lineRule="auto"/>
+        <w:rPr>
+          <w:rFonts w:ascii="Calibri" w:eastAsia="Calibri" w:hAnsi="Calibri" w:cs="Times New Roman"/>
+        </w:rPr>
+      </w:pPr>
+      <w:r>
+        <w:rPr>
+          <w:rFonts w:ascii="Calibri" w:eastAsia="Calibri" w:hAnsi="Calibri" w:cs="Times New Roman"/>
+        </w:rPr>
+        <w:t>string t2_2_</w:t>
+      </w:r>
+      <w:proofErr w:type="gramStart"/>
+      <w:r>
+        <w:rPr>
+          <w:rFonts w:ascii="Calibri" w:eastAsia="Calibri" w:hAnsi="Calibri" w:cs="Times New Roman"/>
+        </w:rPr>
+        <w:t>pID(</w:t>
+      </w:r>
+      <w:proofErr w:type="gramEnd"/>
+      <w:r>
+        <w:rPr>
+          <w:rFonts w:ascii="Calibri" w:eastAsia="Calibri" w:hAnsi="Calibri" w:cs="Times New Roman"/>
+        </w:rPr>
+        <w:t>string t2</w:t>
+      </w:r>
+      <w:proofErr w:type="gramStart"/>
+      <w:r>
+        <w:rPr>
+          <w:rFonts w:ascii="Calibri" w:eastAsia="Calibri" w:hAnsi="Calibri" w:cs="Times New Roman"/>
+        </w:rPr>
+        <w:t>);</w:t>
+      </w:r>
+      <w:proofErr w:type="gramEnd"/>
+    </w:p>
+    <w:p>
+      <w:pPr>
+        <w:spacing w:after="0" w:line="259" w:lineRule="auto"/>
+        <w:rPr>
+          <w:rFonts w:ascii="Calibri" w:eastAsia="Calibri" w:hAnsi="Calibri" w:cs="Times New Roman"/>
+        </w:rPr>
+      </w:pPr>
+      <w:r>
+        <w:rPr>
+          <w:rFonts w:ascii="Calibri" w:eastAsia="Calibri" w:hAnsi="Calibri" w:cs="Times New Roman"/>
+        </w:rPr>
+        <w:t>int t3_2_</w:t>
+      </w:r>
+      <w:proofErr w:type="gramStart"/>
+      <w:r>
+        <w:rPr>
+          <w:rFonts w:ascii="Calibri" w:eastAsia="Calibri" w:hAnsi="Calibri" w:cs="Times New Roman"/>
+        </w:rPr>
+        <w:t>intVal(</w:t>
+      </w:r>
+      <w:proofErr w:type="gramEnd"/>
+      <w:r>
+        <w:rPr>
+          <w:rFonts w:ascii="Calibri" w:eastAsia="Calibri" w:hAnsi="Calibri" w:cs="Times New Roman"/>
+        </w:rPr>
+        <w:t>const string&amp; t3</w:t>
+      </w:r>
+      <w:proofErr w:type="gramStart"/>
+      <w:r>
+        <w:rPr>
+          <w:rFonts w:ascii="Calibri" w:eastAsia="Calibri" w:hAnsi="Calibri" w:cs="Times New Roman"/>
+        </w:rPr>
+        <w:t>);</w:t>
+      </w:r>
+      <w:proofErr w:type="gramEnd"/>
+    </w:p>
+    <w:p>
+      <w:pPr>
+        <w:spacing w:after="0" w:line="259" w:lineRule="auto"/>
+        <w:rPr>
+          <w:rFonts w:ascii="Calibri" w:eastAsia="Calibri" w:hAnsi="Calibri" w:cs="Times New Roman"/>
+        </w:rPr>
+      </w:pPr>
+    </w:p>
+    <w:p>
+      <w:pPr>
+        <w:spacing w:after="0" w:line="259" w:lineRule="auto"/>
+        <w:rPr>
+          <w:rFonts w:ascii="Calibri" w:eastAsia="Calibri" w:hAnsi="Calibri" w:cs="Times New Roman"/>
+        </w:rPr>
+      </w:pPr>
+      <w:r>
+        <w:rPr>
+          <w:rFonts w:ascii="Calibri" w:eastAsia="Calibri" w:hAnsi="Calibri" w:cs="Times New Roman"/>
+        </w:rPr>
+        <w:t>// function definitions:</w:t>
+      </w:r>
+    </w:p>
+    <w:p>
+      <w:pPr>
+        <w:spacing w:after="0" w:line="259" w:lineRule="auto"/>
+        <w:rPr>
+          <w:rFonts w:ascii="Calibri" w:eastAsia="Calibri" w:hAnsi="Calibri" w:cs="Times New Roman"/>
+        </w:rPr>
+      </w:pPr>
+      <w:r>
+        <w:rPr>
+          <w:rFonts w:ascii="Calibri" w:eastAsia="Calibri" w:hAnsi="Calibri" w:cs="Times New Roman"/>
+        </w:rPr>
+        <w:t>string t2_2_</w:t>
+      </w:r>
+      <w:proofErr w:type="gramStart"/>
+      <w:r>
+        <w:rPr>
+          <w:rFonts w:ascii="Calibri" w:eastAsia="Calibri" w:hAnsi="Calibri" w:cs="Times New Roman"/>
+        </w:rPr>
+        <w:t>pID(</w:t>
+      </w:r>
+      <w:proofErr w:type="gramEnd"/>
+      <w:r>
+        <w:rPr>
+          <w:rFonts w:ascii="Calibri" w:eastAsia="Calibri" w:hAnsi="Calibri" w:cs="Times New Roman"/>
+        </w:rPr>
+        <w:t>string t2) {</w:t>
+      </w:r>
+    </w:p>
+    <w:p>
+      <w:pPr>
+        <w:spacing w:after="0" w:line="259" w:lineRule="auto"/>
+        <w:rPr>
+          <w:rFonts w:ascii="Calibri" w:eastAsia="Calibri" w:hAnsi="Calibri" w:cs="Times New Roman"/>
+        </w:rPr>
+      </w:pPr>
+      <w:r>
+        <w:rPr>
+          <w:rFonts w:ascii="Calibri" w:eastAsia="Calibri" w:hAnsi="Calibri" w:cs="Times New Roman"/>
+        </w:rPr>
+        <w:t xml:space="preserve">    if(t2[0</w:t>
+      </w:r>
+      <w:proofErr w:type="gramStart"/>
+      <w:r>
+        <w:rPr>
+          <w:rFonts w:ascii="Calibri" w:eastAsia="Calibri" w:hAnsi="Calibri" w:cs="Times New Roman"/>
+        </w:rPr>
+        <w:t>] !</w:t>
+      </w:r>
+      <w:proofErr w:type="gramEnd"/>
+      <w:r>
+        <w:rPr>
+          <w:rFonts w:ascii="Calibri" w:eastAsia="Calibri" w:hAnsi="Calibri" w:cs="Times New Roman"/>
+        </w:rPr>
+        <w:t xml:space="preserve">= '+') </w:t>
+      </w:r>
+    </w:p>
+    <w:p>
+      <w:pPr>
+        <w:spacing w:after="0" w:line="259" w:lineRule="auto"/>
+        <w:rPr>
+          <w:rFonts w:ascii="Calibri" w:eastAsia="Calibri" w:hAnsi="Calibri" w:cs="Times New Roman"/>
+        </w:rPr>
+      </w:pPr>
+      <w:r>
+        <w:rPr>
+          <w:rFonts w:ascii="Calibri" w:eastAsia="Calibri" w:hAnsi="Calibri" w:cs="Times New Roman"/>
+        </w:rPr>
+        <w:t xml:space="preserve">        </w:t>
+      </w:r>
+      <w:proofErr w:type="gramStart"/>
+      <w:r>
+        <w:rPr>
+          <w:rFonts w:ascii="Calibri" w:eastAsia="Calibri" w:hAnsi="Calibri" w:cs="Times New Roman"/>
+        </w:rPr>
+        <w:t>fatal(</w:t>
+      </w:r>
+      <w:proofErr w:type="gramEnd"/>
+      <w:r>
+        <w:rPr>
+          <w:rFonts w:ascii="Calibri" w:eastAsia="Calibri" w:hAnsi="Calibri" w:cs="Times New Roman"/>
+        </w:rPr>
+        <w:t>"Expected a plus sign for the first character of a t2 token."</w:t>
+      </w:r>
+      <w:proofErr w:type="gramStart"/>
+      <w:r>
+        <w:rPr>
+          <w:rFonts w:ascii="Calibri" w:eastAsia="Calibri" w:hAnsi="Calibri" w:cs="Times New Roman"/>
+        </w:rPr>
+        <w:t>);</w:t>
+      </w:r>
+      <w:proofErr w:type="gramEnd"/>
+    </w:p>
+    <w:p>
+      <w:pPr>
+        <w:spacing w:after="0" w:line="259" w:lineRule="auto"/>
+        <w:rPr>
+          <w:rFonts w:ascii="Calibri" w:eastAsia="Calibri" w:hAnsi="Calibri" w:cs="Times New Roman"/>
+        </w:rPr>
+      </w:pPr>
+      <w:r>
+        <w:rPr>
+          <w:rFonts w:ascii="Calibri" w:eastAsia="Calibri" w:hAnsi="Calibri" w:cs="Times New Roman"/>
+        </w:rPr>
+        <w:t xml:space="preserve">    </w:t>
+      </w:r>
+    </w:p>
+    <w:p>
+      <w:pPr>
+        <w:spacing w:after="0" w:line="259" w:lineRule="auto"/>
+        <w:rPr>
+          <w:rFonts w:ascii="Calibri" w:eastAsia="Calibri" w:hAnsi="Calibri" w:cs="Times New Roman"/>
+        </w:rPr>
+      </w:pPr>
+      <w:r>
+        <w:rPr>
+          <w:rFonts w:ascii="Calibri" w:eastAsia="Calibri" w:hAnsi="Calibri" w:cs="Times New Roman"/>
+        </w:rPr>
+        <w:t xml:space="preserve">    t2[0] = 'p</w:t>
+      </w:r>
+      <w:proofErr w:type="gramStart"/>
+      <w:r>
+        <w:rPr>
+          <w:rFonts w:ascii="Calibri" w:eastAsia="Calibri" w:hAnsi="Calibri" w:cs="Times New Roman"/>
+        </w:rPr>
+        <w:t>';</w:t>
+      </w:r>
+      <w:proofErr w:type="gramEnd"/>
+    </w:p>
+    <w:p>
+      <w:pPr>
+        <w:spacing w:after="0" w:line="259" w:lineRule="auto"/>
+        <w:rPr>
+          <w:rFonts w:ascii="Calibri" w:eastAsia="Calibri" w:hAnsi="Calibri" w:cs="Times New Roman"/>
+        </w:rPr>
+      </w:pPr>
+      <w:r>
+        <w:rPr>
+          <w:rFonts w:ascii="Calibri" w:eastAsia="Calibri" w:hAnsi="Calibri" w:cs="Times New Roman"/>
+        </w:rPr>
+        <w:t xml:space="preserve">    </w:t>
+      </w:r>
+    </w:p>
+    <w:p>
+      <w:pPr>
+        <w:spacing w:after="0" w:line="259" w:lineRule="auto"/>
+        <w:rPr>
+          <w:rFonts w:ascii="Calibri" w:eastAsia="Calibri" w:hAnsi="Calibri" w:cs="Times New Roman"/>
+        </w:rPr>
+      </w:pPr>
+      <w:r>
+        <w:rPr>
+          <w:rFonts w:ascii="Calibri" w:eastAsia="Calibri" w:hAnsi="Calibri" w:cs="Times New Roman"/>
+        </w:rPr>
+        <w:t xml:space="preserve">    return </w:t>
+      </w:r>
+      <w:proofErr w:type="gramStart"/>
+      <w:r>
+        <w:rPr>
+          <w:rFonts w:ascii="Calibri" w:eastAsia="Calibri" w:hAnsi="Calibri" w:cs="Times New Roman"/>
+        </w:rPr>
+        <w:t>t2;</w:t>
+      </w:r>
+      <w:proofErr w:type="gramEnd"/>
+    </w:p>
+    <w:p>
+      <w:pPr>
+        <w:spacing w:after="0" w:line="259" w:lineRule="auto"/>
+        <w:rPr>
+          <w:rFonts w:ascii="Calibri" w:eastAsia="Calibri" w:hAnsi="Calibri" w:cs="Times New Roman"/>
+        </w:rPr>
+      </w:pPr>
+      <w:r>
+        <w:rPr>
+          <w:rFonts w:ascii="Calibri" w:eastAsia="Calibri" w:hAnsi="Calibri" w:cs="Times New Roman"/>
+        </w:rPr>
+        <w:t>}</w:t>
+      </w:r>
+    </w:p>
+    <w:p>
+      <w:pPr>
+        <w:spacing w:after="0" w:line="259" w:lineRule="auto"/>
+        <w:rPr>
+          <w:rFonts w:ascii="Calibri" w:eastAsia="Calibri" w:hAnsi="Calibri" w:cs="Times New Roman"/>
+        </w:rPr>
+      </w:pPr>
+    </w:p>
+    <w:p>
+      <w:pPr>
+        <w:spacing w:after="0" w:line="259" w:lineRule="auto"/>
+        <w:rPr>
+          <w:rFonts w:ascii="Calibri" w:eastAsia="Calibri" w:hAnsi="Calibri" w:cs="Times New Roman"/>
+        </w:rPr>
+      </w:pPr>
+      <w:r>
+        <w:rPr>
+          <w:rFonts w:ascii="Calibri" w:eastAsia="Calibri" w:hAnsi="Calibri" w:cs="Times New Roman"/>
+        </w:rPr>
+        <w:t>int t3_2_</w:t>
+      </w:r>
+      <w:proofErr w:type="gramStart"/>
+      <w:r>
+        <w:rPr>
+          <w:rFonts w:ascii="Calibri" w:eastAsia="Calibri" w:hAnsi="Calibri" w:cs="Times New Roman"/>
+        </w:rPr>
+        <w:t>intVal(</w:t>
+      </w:r>
+      <w:proofErr w:type="gramEnd"/>
+      <w:r>
+        <w:rPr>
+          <w:rFonts w:ascii="Calibri" w:eastAsia="Calibri" w:hAnsi="Calibri" w:cs="Times New Roman"/>
+        </w:rPr>
+        <w:t>const string&amp; t3) {</w:t>
+      </w:r>
+    </w:p>
+    <w:p>
+      <w:pPr>
+        <w:spacing w:after="0" w:line="259" w:lineRule="auto"/>
+        <w:rPr>
+          <w:rFonts w:ascii="Calibri" w:eastAsia="Calibri" w:hAnsi="Calibri" w:cs="Times New Roman"/>
+        </w:rPr>
+      </w:pPr>
+      <w:r>
+        <w:rPr>
+          <w:rFonts w:ascii="Calibri" w:eastAsia="Calibri" w:hAnsi="Calibri" w:cs="Times New Roman"/>
+        </w:rPr>
+        <w:t xml:space="preserve">    int </w:t>
+      </w:r>
+      <w:proofErr w:type="spellStart"/>
+      <w:r>
+        <w:rPr>
+          <w:rFonts w:ascii="Calibri" w:eastAsia="Calibri" w:hAnsi="Calibri" w:cs="Times New Roman"/>
+        </w:rPr>
+        <w:t>intVal</w:t>
+      </w:r>
+      <w:proofErr w:type="spellEnd"/>
+      <w:r>
+        <w:rPr>
+          <w:rFonts w:ascii="Calibri" w:eastAsia="Calibri" w:hAnsi="Calibri" w:cs="Times New Roman"/>
+        </w:rPr>
+        <w:t>; // will hold the integer value of the t3 token</w:t>
+      </w:r>
+    </w:p>
+    <w:p>
+      <w:pPr>
+        <w:spacing w:after="0" w:line="259" w:lineRule="auto"/>
+        <w:rPr>
+          <w:rFonts w:ascii="Calibri" w:eastAsia="Calibri" w:hAnsi="Calibri" w:cs="Times New Roman"/>
+        </w:rPr>
+      </w:pPr>
+      <w:r>
+        <w:rPr>
+          <w:rFonts w:ascii="Calibri" w:eastAsia="Calibri" w:hAnsi="Calibri" w:cs="Times New Roman"/>
+        </w:rPr>
+        <w:lastRenderedPageBreak/>
+        <w:t xml:space="preserve">    int </w:t>
+      </w:r>
+      <w:proofErr w:type="spellStart"/>
+      <w:r>
+        <w:rPr>
+          <w:rFonts w:ascii="Calibri" w:eastAsia="Calibri" w:hAnsi="Calibri" w:cs="Times New Roman"/>
+        </w:rPr>
+        <w:t>caseVal</w:t>
+      </w:r>
+      <w:proofErr w:type="spellEnd"/>
+      <w:r>
+        <w:rPr>
+          <w:rFonts w:ascii="Calibri" w:eastAsia="Calibri" w:hAnsi="Calibri" w:cs="Times New Roman"/>
+        </w:rPr>
+        <w:t>; // set to +1 if upper-case (positive value) and set to -1 if lower-case (negative value)</w:t>
+      </w:r>
+    </w:p>
+    <w:p>
+      <w:pPr>
+        <w:spacing w:after="0" w:line="259" w:lineRule="auto"/>
+        <w:rPr>
+          <w:rFonts w:ascii="Calibri" w:eastAsia="Calibri" w:hAnsi="Calibri" w:cs="Times New Roman"/>
+        </w:rPr>
+      </w:pPr>
+      <w:r>
+        <w:rPr>
+          <w:rFonts w:ascii="Calibri" w:eastAsia="Calibri" w:hAnsi="Calibri" w:cs="Times New Roman"/>
+        </w:rPr>
+        <w:t xml:space="preserve">    </w:t>
+      </w:r>
+    </w:p>
+    <w:p>
+      <w:pPr>
+        <w:spacing w:after="0" w:line="259" w:lineRule="auto"/>
+        <w:rPr>
+          <w:rFonts w:ascii="Calibri" w:eastAsia="Calibri" w:hAnsi="Calibri" w:cs="Times New Roman"/>
+        </w:rPr>
+      </w:pPr>
+      <w:r>
+        <w:rPr>
+          <w:rFonts w:ascii="Calibri" w:eastAsia="Calibri" w:hAnsi="Calibri" w:cs="Times New Roman"/>
+        </w:rPr>
+        <w:t xml:space="preserve">    if((t3[0] &lt; 65) || (t3[0] &gt; 122)) // checking whole range from A to Z (ascii 65 - 122)</w:t>
+      </w:r>
+    </w:p>
+    <w:p>
+      <w:pPr>
+        <w:spacing w:after="0" w:line="259" w:lineRule="auto"/>
+        <w:rPr>
+          <w:rFonts w:ascii="Calibri" w:eastAsia="Calibri" w:hAnsi="Calibri" w:cs="Times New Roman"/>
+        </w:rPr>
+      </w:pPr>
+      <w:r>
+        <w:rPr>
+          <w:rFonts w:ascii="Calibri" w:eastAsia="Calibri" w:hAnsi="Calibri" w:cs="Times New Roman"/>
+        </w:rPr>
+        <w:t xml:space="preserve">        </w:t>
+      </w:r>
+      <w:proofErr w:type="gramStart"/>
+      <w:r>
+        <w:rPr>
+          <w:rFonts w:ascii="Calibri" w:eastAsia="Calibri" w:hAnsi="Calibri" w:cs="Times New Roman"/>
+        </w:rPr>
+        <w:t>fatal(</w:t>
+      </w:r>
+      <w:proofErr w:type="gramEnd"/>
+      <w:r>
+        <w:rPr>
+          <w:rFonts w:ascii="Calibri" w:eastAsia="Calibri" w:hAnsi="Calibri" w:cs="Times New Roman"/>
+        </w:rPr>
+        <w:t>"Expected a letter for the first character of a t3 token."</w:t>
+      </w:r>
+      <w:proofErr w:type="gramStart"/>
+      <w:r>
+        <w:rPr>
+          <w:rFonts w:ascii="Calibri" w:eastAsia="Calibri" w:hAnsi="Calibri" w:cs="Times New Roman"/>
+        </w:rPr>
+        <w:t>);</w:t>
+      </w:r>
+      <w:proofErr w:type="gramEnd"/>
+    </w:p>
+    <w:p>
+      <w:pPr>
+        <w:spacing w:after="0" w:line="259" w:lineRule="auto"/>
+        <w:rPr>
+          <w:rFonts w:ascii="Calibri" w:eastAsia="Calibri" w:hAnsi="Calibri" w:cs="Times New Roman"/>
+        </w:rPr>
+      </w:pPr>
+      <w:r>
+        <w:rPr>
+          <w:rFonts w:ascii="Calibri" w:eastAsia="Calibri" w:hAnsi="Calibri" w:cs="Times New Roman"/>
+        </w:rPr>
+        <w:t xml:space="preserve">    if((t3[0] &gt; 90) &amp;&amp; (t3[0] &lt; 97)) // checking for ascii non-alphabetical characters between Z and a (ascii 91 - 96)</w:t>
+      </w:r>
+    </w:p>
+    <w:p>
+      <w:pPr>
+        <w:spacing w:after="0" w:line="259" w:lineRule="auto"/>
+        <w:rPr>
+          <w:rFonts w:ascii="Calibri" w:eastAsia="Calibri" w:hAnsi="Calibri" w:cs="Times New Roman"/>
+        </w:rPr>
+      </w:pPr>
+      <w:r>
+        <w:rPr>
+          <w:rFonts w:ascii="Calibri" w:eastAsia="Calibri" w:hAnsi="Calibri" w:cs="Times New Roman"/>
+        </w:rPr>
+        <w:t xml:space="preserve">        </w:t>
+      </w:r>
+      <w:proofErr w:type="gramStart"/>
+      <w:r>
+        <w:rPr>
+          <w:rFonts w:ascii="Calibri" w:eastAsia="Calibri" w:hAnsi="Calibri" w:cs="Times New Roman"/>
+        </w:rPr>
+        <w:t>fatal(</w:t>
+      </w:r>
+      <w:proofErr w:type="gramEnd"/>
+      <w:r>
+        <w:rPr>
+          <w:rFonts w:ascii="Calibri" w:eastAsia="Calibri" w:hAnsi="Calibri" w:cs="Times New Roman"/>
+        </w:rPr>
+        <w:t>"Expected a letter for the first character of a t3 token."</w:t>
+      </w:r>
+      <w:proofErr w:type="gramStart"/>
+      <w:r>
+        <w:rPr>
+          <w:rFonts w:ascii="Calibri" w:eastAsia="Calibri" w:hAnsi="Calibri" w:cs="Times New Roman"/>
+        </w:rPr>
+        <w:t>);</w:t>
+      </w:r>
+      <w:proofErr w:type="gramEnd"/>
+    </w:p>
+    <w:p>
+      <w:pPr>
+        <w:spacing w:after="0" w:line="259" w:lineRule="auto"/>
+        <w:rPr>
+          <w:rFonts w:ascii="Calibri" w:eastAsia="Calibri" w:hAnsi="Calibri" w:cs="Times New Roman"/>
+        </w:rPr>
+      </w:pPr>
+      <w:r>
+        <w:rPr>
+          <w:rFonts w:ascii="Calibri" w:eastAsia="Calibri" w:hAnsi="Calibri" w:cs="Times New Roman"/>
+        </w:rPr>
+        <w:t xml:space="preserve">    if((t3[0] &gt; 64) &amp;&amp; (t3[0] &lt; 91)) // upper-case letter, so integer will be positive</w:t>
+      </w:r>
+    </w:p>
+    <w:p>
+      <w:pPr>
+        <w:spacing w:after="0" w:line="259" w:lineRule="auto"/>
+        <w:rPr>
+          <w:rFonts w:ascii="Calibri" w:eastAsia="Calibri" w:hAnsi="Calibri" w:cs="Times New Roman"/>
+        </w:rPr>
+      </w:pPr>
+      <w:r>
+        <w:rPr>
+          <w:rFonts w:ascii="Calibri" w:eastAsia="Calibri" w:hAnsi="Calibri" w:cs="Times New Roman"/>
+        </w:rPr>
+        <w:t xml:space="preserve">        </w:t>
+      </w:r>
+      <w:proofErr w:type="spellStart"/>
+      <w:r>
+        <w:rPr>
+          <w:rFonts w:ascii="Calibri" w:eastAsia="Calibri" w:hAnsi="Calibri" w:cs="Times New Roman"/>
+        </w:rPr>
+        <w:t>caseVal</w:t>
+      </w:r>
+      <w:proofErr w:type="spellEnd"/>
+      <w:r>
+        <w:rPr>
+          <w:rFonts w:ascii="Calibri" w:eastAsia="Calibri" w:hAnsi="Calibri" w:cs="Times New Roman"/>
+        </w:rPr>
+        <w:t xml:space="preserve"> = </w:t>
+      </w:r>
+      <w:proofErr w:type="gramStart"/>
+      <w:r>
+        <w:rPr>
+          <w:rFonts w:ascii="Calibri" w:eastAsia="Calibri" w:hAnsi="Calibri" w:cs="Times New Roman"/>
+        </w:rPr>
+        <w:t>1;</w:t>
+      </w:r>
+      <w:proofErr w:type="gramEnd"/>
+    </w:p>
+    <w:p>
+      <w:pPr>
+        <w:spacing w:after="0" w:line="259" w:lineRule="auto"/>
+        <w:rPr>
+          <w:rFonts w:ascii="Calibri" w:eastAsia="Calibri" w:hAnsi="Calibri" w:cs="Times New Roman"/>
+        </w:rPr>
+      </w:pPr>
+      <w:r>
+        <w:rPr>
+          <w:rFonts w:ascii="Calibri" w:eastAsia="Calibri" w:hAnsi="Calibri" w:cs="Times New Roman"/>
+        </w:rPr>
+        <w:t xml:space="preserve">             </w:t>
+      </w:r>
+    </w:p>
+    <w:p>
+      <w:pPr>
+        <w:spacing w:after="0" w:line="259" w:lineRule="auto"/>
+        <w:rPr>
+          <w:rFonts w:ascii="Calibri" w:eastAsia="Calibri" w:hAnsi="Calibri" w:cs="Times New Roman"/>
+        </w:rPr>
+      </w:pPr>
+      <w:r>
+        <w:rPr>
+          <w:rFonts w:ascii="Calibri" w:eastAsia="Calibri" w:hAnsi="Calibri" w:cs="Times New Roman"/>
+        </w:rPr>
+        <w:t xml:space="preserve">    if((t3[0] &gt; 96) &amp;&amp; (t3[0] &lt; 123)) // lower-case letter, so integer will be negative</w:t>
+      </w:r>
+    </w:p>
+    <w:p>
+      <w:pPr>
+        <w:spacing w:after="0" w:line="259" w:lineRule="auto"/>
+        <w:rPr>
+          <w:rFonts w:ascii="Calibri" w:eastAsia="Calibri" w:hAnsi="Calibri" w:cs="Times New Roman"/>
+        </w:rPr>
+      </w:pPr>
+      <w:r>
+        <w:rPr>
+          <w:rFonts w:ascii="Calibri" w:eastAsia="Calibri" w:hAnsi="Calibri" w:cs="Times New Roman"/>
+        </w:rPr>
+        <w:t xml:space="preserve">        </w:t>
+      </w:r>
+      <w:proofErr w:type="spellStart"/>
+      <w:r>
+        <w:rPr>
+          <w:rFonts w:ascii="Calibri" w:eastAsia="Calibri" w:hAnsi="Calibri" w:cs="Times New Roman"/>
+        </w:rPr>
+        <w:t>caseVal</w:t>
+      </w:r>
+      <w:proofErr w:type="spellEnd"/>
+      <w:r>
+        <w:rPr>
+          <w:rFonts w:ascii="Calibri" w:eastAsia="Calibri" w:hAnsi="Calibri" w:cs="Times New Roman"/>
+        </w:rPr>
+        <w:t xml:space="preserve"> = </w:t>
+      </w:r>
+      <w:proofErr w:type="gramStart"/>
+      <w:r>
+        <w:rPr>
+          <w:rFonts w:ascii="Calibri" w:eastAsia="Calibri" w:hAnsi="Calibri" w:cs="Times New Roman"/>
+        </w:rPr>
+        <w:t>-1;</w:t>
+      </w:r>
+      <w:proofErr w:type="gramEnd"/>
+    </w:p>
+    <w:p>
+      <w:pPr>
+        <w:spacing w:after="0" w:line="259" w:lineRule="auto"/>
+        <w:rPr>
+          <w:rFonts w:ascii="Calibri" w:eastAsia="Calibri" w:hAnsi="Calibri" w:cs="Times New Roman"/>
+        </w:rPr>
+      </w:pPr>
+      <w:r>
+        <w:rPr>
+          <w:rFonts w:ascii="Calibri" w:eastAsia="Calibri" w:hAnsi="Calibri" w:cs="Times New Roman"/>
+        </w:rPr>
+        <w:t xml:space="preserve">   </w:t>
+      </w:r>
+    </w:p>
+    <w:p>
+      <w:pPr>
+        <w:spacing w:after="0" w:line="259" w:lineRule="auto"/>
+        <w:rPr>
+          <w:rFonts w:ascii="Calibri" w:eastAsia="Calibri" w:hAnsi="Calibri" w:cs="Times New Roman"/>
+        </w:rPr>
+      </w:pPr>
+      <w:r>
+        <w:rPr>
+          <w:rFonts w:ascii="Calibri" w:eastAsia="Calibri" w:hAnsi="Calibri" w:cs="Times New Roman"/>
+        </w:rPr>
+        <w:t xml:space="preserve">    // Create a copy of t3 with first character replaced by '0'</w:t>
+      </w:r>
+    </w:p>
+    <w:p>
+      <w:pPr>
+        <w:spacing w:after="0" w:line="259" w:lineRule="auto"/>
+        <w:rPr>
+          <w:rFonts w:ascii="Calibri" w:eastAsia="Calibri" w:hAnsi="Calibri" w:cs="Times New Roman"/>
+        </w:rPr>
+      </w:pPr>
+      <w:r>
+        <w:rPr>
+          <w:rFonts w:ascii="Calibri" w:eastAsia="Calibri" w:hAnsi="Calibri" w:cs="Times New Roman"/>
+        </w:rPr>
+        <w:t xml:space="preserve">    string t3Copy = </w:t>
+      </w:r>
+      <w:proofErr w:type="gramStart"/>
+      <w:r>
+        <w:rPr>
+          <w:rFonts w:ascii="Calibri" w:eastAsia="Calibri" w:hAnsi="Calibri" w:cs="Times New Roman"/>
+        </w:rPr>
+        <w:t>t3;</w:t>
+      </w:r>
+      <w:proofErr w:type="gramEnd"/>
+    </w:p>
+    <w:p>
+      <w:pPr>
+        <w:spacing w:after="0" w:line="259" w:lineRule="auto"/>
+        <w:rPr>
+          <w:rFonts w:ascii="Calibri" w:eastAsia="Calibri" w:hAnsi="Calibri" w:cs="Times New Roman"/>
+        </w:rPr>
+      </w:pPr>
+      <w:r>
+        <w:rPr>
+          <w:rFonts w:ascii="Calibri" w:eastAsia="Calibri" w:hAnsi="Calibri" w:cs="Times New Roman"/>
+        </w:rPr>
+        <w:t xml:space="preserve">    t3</w:t>
+      </w:r>
+      <w:proofErr w:type="gramStart"/>
+      <w:r>
+        <w:rPr>
+          <w:rFonts w:ascii="Calibri" w:eastAsia="Calibri" w:hAnsi="Calibri" w:cs="Times New Roman"/>
+        </w:rPr>
+        <w:t>Copy[</w:t>
+      </w:r>
+      <w:proofErr w:type="gramEnd"/>
+      <w:r>
+        <w:rPr>
+          <w:rFonts w:ascii="Calibri" w:eastAsia="Calibri" w:hAnsi="Calibri" w:cs="Times New Roman"/>
+        </w:rPr>
+        <w:t>0] = '0</w:t>
+      </w:r>
+      <w:proofErr w:type="gramStart"/>
+      <w:r>
+        <w:rPr>
+          <w:rFonts w:ascii="Calibri" w:eastAsia="Calibri" w:hAnsi="Calibri" w:cs="Times New Roman"/>
+        </w:rPr>
+        <w:t>';</w:t>
+      </w:r>
+      <w:proofErr w:type="gramEnd"/>
+    </w:p>
+    <w:p>
+      <w:pPr>
+        <w:spacing w:after="0" w:line="259" w:lineRule="auto"/>
+        <w:rPr>
+          <w:rFonts w:ascii="Calibri" w:eastAsia="Calibri" w:hAnsi="Calibri" w:cs="Times New Roman"/>
+        </w:rPr>
+      </w:pPr>
+      <w:r>
+        <w:rPr>
+          <w:rFonts w:ascii="Calibri" w:eastAsia="Calibri" w:hAnsi="Calibri" w:cs="Times New Roman"/>
+        </w:rPr>
+        <w:t xml:space="preserve">    </w:t>
+      </w:r>
+    </w:p>
+    <w:p>
+      <w:pPr>
+        <w:spacing w:after="0" w:line="259" w:lineRule="auto"/>
+        <w:rPr>
+          <w:rFonts w:ascii="Calibri" w:eastAsia="Calibri" w:hAnsi="Calibri" w:cs="Times New Roman"/>
+        </w:rPr>
+      </w:pPr>
+      <w:r>
+        <w:rPr>
+          <w:rFonts w:ascii="Calibri" w:eastAsia="Calibri" w:hAnsi="Calibri" w:cs="Times New Roman"/>
+        </w:rPr>
+        <w:t xml:space="preserve">    </w:t>
+      </w:r>
+      <w:proofErr w:type="spellStart"/>
+      <w:r>
+        <w:rPr>
+          <w:rFonts w:ascii="Calibri" w:eastAsia="Calibri" w:hAnsi="Calibri" w:cs="Times New Roman"/>
+        </w:rPr>
+        <w:t>intVal</w:t>
+      </w:r>
+      <w:proofErr w:type="spellEnd"/>
+      <w:r>
+        <w:rPr>
+          <w:rFonts w:ascii="Calibri" w:eastAsia="Calibri" w:hAnsi="Calibri" w:cs="Times New Roman"/>
+        </w:rPr>
+        <w:t xml:space="preserve"> = </w:t>
+      </w:r>
+      <w:proofErr w:type="spellStart"/>
+      <w:r>
+        <w:rPr>
+          <w:rFonts w:ascii="Calibri" w:eastAsia="Calibri" w:hAnsi="Calibri" w:cs="Times New Roman"/>
+        </w:rPr>
+        <w:t>stoi</w:t>
+      </w:r>
+      <w:proofErr w:type="spellEnd"/>
+      <w:r>
+        <w:rPr>
+          <w:rFonts w:ascii="Calibri" w:eastAsia="Calibri" w:hAnsi="Calibri" w:cs="Times New Roman"/>
+        </w:rPr>
+        <w:t>(t3Copy); // convert to integer</w:t>
+      </w:r>
+    </w:p>
+    <w:p>
+      <w:pPr>
+        <w:spacing w:after="0" w:line="259" w:lineRule="auto"/>
+        <w:rPr>
+          <w:rFonts w:ascii="Calibri" w:eastAsia="Calibri" w:hAnsi="Calibri" w:cs="Times New Roman"/>
+        </w:rPr>
+      </w:pPr>
+      <w:r>
+        <w:rPr>
+          <w:rFonts w:ascii="Calibri" w:eastAsia="Calibri" w:hAnsi="Calibri" w:cs="Times New Roman"/>
+        </w:rPr>
+        <w:t xml:space="preserve">    </w:t>
+      </w:r>
+      <w:proofErr w:type="spellStart"/>
+      <w:r>
+        <w:rPr>
+          <w:rFonts w:ascii="Calibri" w:eastAsia="Calibri" w:hAnsi="Calibri" w:cs="Times New Roman"/>
+        </w:rPr>
+        <w:t>intVal</w:t>
+      </w:r>
+      <w:proofErr w:type="spellEnd"/>
+      <w:r>
+        <w:rPr>
+          <w:rFonts w:ascii="Calibri" w:eastAsia="Calibri" w:hAnsi="Calibri" w:cs="Times New Roman"/>
+        </w:rPr>
+        <w:t xml:space="preserve"> = </w:t>
+      </w:r>
+      <w:proofErr w:type="spellStart"/>
+      <w:r>
+        <w:rPr>
+          <w:rFonts w:ascii="Calibri" w:eastAsia="Calibri" w:hAnsi="Calibri" w:cs="Times New Roman"/>
+        </w:rPr>
+        <w:t>intVal</w:t>
+      </w:r>
+      <w:proofErr w:type="spellEnd"/>
+      <w:r>
+        <w:rPr>
+          <w:rFonts w:ascii="Calibri" w:eastAsia="Calibri" w:hAnsi="Calibri" w:cs="Times New Roman"/>
+        </w:rPr>
+        <w:t xml:space="preserve"> * </w:t>
+      </w:r>
+      <w:proofErr w:type="spellStart"/>
+      <w:r>
+        <w:rPr>
+          <w:rFonts w:ascii="Calibri" w:eastAsia="Calibri" w:hAnsi="Calibri" w:cs="Times New Roman"/>
+        </w:rPr>
+        <w:t>caseVal</w:t>
+      </w:r>
+      <w:proofErr w:type="spellEnd"/>
+      <w:r>
+        <w:rPr>
+          <w:rFonts w:ascii="Calibri" w:eastAsia="Calibri" w:hAnsi="Calibri" w:cs="Times New Roman"/>
+        </w:rPr>
+        <w:t xml:space="preserve">; // set to negative if needed   </w:t>
+      </w:r>
+    </w:p>
+    <w:p>
+      <w:pPr>
+        <w:spacing w:after="0" w:line="259" w:lineRule="auto"/>
+        <w:rPr>
+          <w:rFonts w:ascii="Calibri" w:eastAsia="Calibri" w:hAnsi="Calibri" w:cs="Times New Roman"/>
+        </w:rPr>
+      </w:pPr>
+      <w:r>
+        <w:rPr>
+          <w:rFonts w:ascii="Calibri" w:eastAsia="Calibri" w:hAnsi="Calibri" w:cs="Times New Roman"/>
+        </w:rPr>
+        <w:t xml:space="preserve">        </w:t>
+      </w:r>
+    </w:p>
+    <w:p>
+      <w:pPr>
+        <w:spacing w:after="0" w:line="259" w:lineRule="auto"/>
+        <w:rPr>
+          <w:rFonts w:ascii="Calibri" w:eastAsia="Calibri" w:hAnsi="Calibri" w:cs="Times New Roman"/>
+        </w:rPr>
+      </w:pPr>
+      <w:r>
+        <w:rPr>
+          <w:rFonts w:ascii="Calibri" w:eastAsia="Calibri" w:hAnsi="Calibri" w:cs="Times New Roman"/>
+        </w:rPr>
+        <w:t xml:space="preserve">    return </w:t>
+      </w:r>
+      <w:proofErr w:type="spellStart"/>
+      <w:proofErr w:type="gramStart"/>
+      <w:r>
+        <w:rPr>
+          <w:rFonts w:ascii="Calibri" w:eastAsia="Calibri" w:hAnsi="Calibri" w:cs="Times New Roman"/>
+        </w:rPr>
+        <w:t>intVal</w:t>
+      </w:r>
+      <w:proofErr w:type="spellEnd"/>
+      <w:r>
+        <w:rPr>
+          <w:rFonts w:ascii="Calibri" w:eastAsia="Calibri" w:hAnsi="Calibri" w:cs="Times New Roman"/>
+        </w:rPr>
+        <w:t>;</w:t>
+      </w:r>
+      <w:proofErr w:type="gramEnd"/>
+    </w:p>
+    <w:p>
+      <w:pPr>
+        <w:spacing w:after="0" w:line="259" w:lineRule="auto"/>
+        <w:rPr>
+          <w:rFonts w:ascii="Calibri" w:eastAsia="Calibri" w:hAnsi="Calibri" w:cs="Times New Roman"/>
+        </w:rPr>
+      </w:pPr>
+      <w:r>
+        <w:rPr>
+          <w:rFonts w:ascii="Calibri" w:eastAsia="Calibri" w:hAnsi="Calibri" w:cs="Times New Roman"/>
+        </w:rPr>
+        <w:t>}</w:t>
+      </w:r>
+    </w:p>
+    <w:p>
+      <w:pPr>
+        <w:spacing w:after="0" w:line="259" w:lineRule="auto"/>
+        <w:rPr>
+          <w:rFonts w:ascii="Calibri" w:eastAsia="Calibri" w:hAnsi="Calibri" w:cs="Times New Roman"/>
+        </w:rPr>
+      </w:pPr>
+    </w:p>
+    <w:p>
+      <w:pPr>
+        <w:spacing w:after="0" w:line="259" w:lineRule="auto"/>
+        <w:rPr>
+          <w:rFonts w:ascii="Calibri" w:eastAsia="Calibri" w:hAnsi="Calibri" w:cs="Times New Roman"/>
+        </w:rPr>
+      </w:pPr>
+      <w:r>
+        <w:rPr>
+          <w:rFonts w:ascii="Calibri" w:eastAsia="Calibri" w:hAnsi="Calibri" w:cs="Times New Roman"/>
+        </w:rPr>
+        <w:t>OR2:</w:t>
+      </w:r>
     </w:p>
     <w:p>
       <w:pPr>
@@ -1030,8 +3220,123 @@
       </w:pPr>
     </w:lvl>
   </w:abstractNum>
+  <w:abstractNum w:abstractNumId="1" w15:restartNumberingAfterBreak="0">
+    <w:nsid w:val="7F0525BF"/>
+    <w:multiLevelType w:val="hybridMultilevel"/>
+    <w:tmpl w:val="39780B94"/>
+    <w:lvl w:ilvl="0" w:tplc="BDFC0124">
+      <w:numFmt w:val="bullet"/>
+      <w:lvlText w:val="-"/>
+      <w:lvlJc w:val="left"/>
+      <w:pPr>
+        <w:ind w:left="720" w:hanging="360"/>
+      </w:pPr>
+      <w:rPr>
+        <w:rFonts w:ascii="Calibri" w:eastAsia="Calibri" w:hAnsi="Calibri" w:cs="Calibri" w:hint="default"/>
+      </w:rPr>
+    </w:lvl>
+    <w:lvl w:ilvl="1" w:tplc="04090003">
+      <w:start w:val="1"/>
+      <w:numFmt w:val="bullet"/>
+      <w:lvlText w:val="o"/>
+      <w:lvlJc w:val="left"/>
+      <w:pPr>
+        <w:ind w:left="1440" w:hanging="360"/>
+      </w:pPr>
+      <w:rPr>
+        <w:rFonts w:ascii="Courier New" w:hAnsi="Courier New" w:hint="default"/>
+      </w:rPr>
+    </w:lvl>
+    <w:lvl w:ilvl="2" w:tplc="04090005" w:tentative="1">
+      <w:start w:val="1"/>
+      <w:numFmt w:val="bullet"/>
+      <w:lvlText w:val=""/>
+      <w:lvlJc w:val="left"/>
+      <w:pPr>
+        <w:ind w:left="2160" w:hanging="360"/>
+      </w:pPr>
+      <w:rPr>
+        <w:rFonts w:ascii="Wingdings" w:hAnsi="Wingdings" w:hint="default"/>
+      </w:rPr>
+    </w:lvl>
+    <w:lvl w:ilvl="3" w:tplc="04090001" w:tentative="1">
+      <w:start w:val="1"/>
+      <w:numFmt w:val="bullet"/>
+      <w:lvlText w:val=""/>
+      <w:lvlJc w:val="left"/>
+      <w:pPr>
+        <w:ind w:left="2880" w:hanging="360"/>
+      </w:pPr>
+      <w:rPr>
+        <w:rFonts w:ascii="Symbol" w:hAnsi="Symbol" w:hint="default"/>
+      </w:rPr>
+    </w:lvl>
+    <w:lvl w:ilvl="4" w:tplc="04090003" w:tentative="1">
+      <w:start w:val="1"/>
+      <w:numFmt w:val="bullet"/>
+      <w:lvlText w:val="o"/>
+      <w:lvlJc w:val="left"/>
+      <w:pPr>
+        <w:ind w:left="3600" w:hanging="360"/>
+      </w:pPr>
+      <w:rPr>
+        <w:rFonts w:ascii="Courier New" w:hAnsi="Courier New" w:hint="default"/>
+      </w:rPr>
+    </w:lvl>
+    <w:lvl w:ilvl="5" w:tplc="04090005" w:tentative="1">
+      <w:start w:val="1"/>
+      <w:numFmt w:val="bullet"/>
+      <w:lvlText w:val=""/>
+      <w:lvlJc w:val="left"/>
+      <w:pPr>
+        <w:ind w:left="4320" w:hanging="360"/>
+      </w:pPr>
+      <w:rPr>
+        <w:rFonts w:ascii="Wingdings" w:hAnsi="Wingdings" w:hint="default"/>
+      </w:rPr>
+    </w:lvl>
+    <w:lvl w:ilvl="6" w:tplc="04090001" w:tentative="1">
+      <w:start w:val="1"/>
+      <w:numFmt w:val="bullet"/>
+      <w:lvlText w:val=""/>
+      <w:lvlJc w:val="left"/>
+      <w:pPr>
+        <w:ind w:left="5040" w:hanging="360"/>
+      </w:pPr>
+      <w:rPr>
+        <w:rFonts w:ascii="Symbol" w:hAnsi="Symbol" w:hint="default"/>
+      </w:rPr>
+    </w:lvl>
+    <w:lvl w:ilvl="7" w:tplc="04090003" w:tentative="1">
+      <w:start w:val="1"/>
+      <w:numFmt w:val="bullet"/>
+      <w:lvlText w:val="o"/>
+      <w:lvlJc w:val="left"/>
+      <w:pPr>
+        <w:ind w:left="5760" w:hanging="360"/>
+      </w:pPr>
+      <w:rPr>
+        <w:rFonts w:ascii="Courier New" w:hAnsi="Courier New" w:hint="default"/>
+      </w:rPr>
+    </w:lvl>
+    <w:lvl w:ilvl="8" w:tplc="04090005" w:tentative="1">
+      <w:start w:val="1"/>
+      <w:numFmt w:val="bullet"/>
+      <w:lvlText w:val=""/>
+      <w:lvlJc w:val="left"/>
+      <w:pPr>
+        <w:ind w:left="6480" w:hanging="360"/>
+      </w:pPr>
+      <w:rPr>
+        <w:rFonts w:ascii="Wingdings" w:hAnsi="Wingdings" w:hint="default"/>
+      </w:rPr>
+    </w:lvl>
+  </w:abstractNum>
   <w:num w:numId="1" w16cid:durableId="1307012417">
     <w:abstractNumId w:val="0"/>
+  </w:num>
+  <w:num w:numId="2" w16cid:durableId="1081831143">
+    <w:abstractNumId w:val="1"/>
   </w:num>
 </w:numbering>
 </file>
@@ -1481,6 +3786,17 @@
       </w:tblBorders>
     </w:tblPr>
   </w:style>
+  <w:style w:type="paragraph" w:styleId="ListParagraph">
+    <w:name w:val="List Paragraph"/>
+    <w:basedOn w:val="Normal"/>
+    <w:uiPriority w:val="34"/>
+    <w:qFormat/>
+    <w:rsid w:val="001A4CD1"/>
+    <w:pPr>
+      <w:ind w:left="720"/>
+      <w:contextualSpacing/>
+    </w:pPr>
+  </w:style>
 </w:styles>
 </file>
 

</xml_diff>

<commit_message>
made a lot of progress almost time to test
</commit_message>
<xml_diff>
--- a/academic_integrity_P4.docx
+++ b/academic_integrity_P4.docx
@@ -2838,6 +2838,750 @@
           <w:rFonts w:ascii="Calibri" w:eastAsia="Calibri" w:hAnsi="Calibri" w:cs="Times New Roman"/>
         </w:rPr>
       </w:pPr>
+      <w:r>
+        <w:rPr>
+          <w:rFonts w:ascii="Calibri" w:eastAsia="Calibri" w:hAnsi="Calibri" w:cs="Times New Roman"/>
+        </w:rPr>
+        <w:t xml:space="preserve"> -protypes</w:t>
+      </w:r>
+    </w:p>
+    <w:p>
+      <w:pPr>
+        <w:spacing w:after="0" w:line="259" w:lineRule="auto"/>
+        <w:rPr>
+          <w:rFonts w:ascii="Calibri" w:eastAsia="Calibri" w:hAnsi="Calibri" w:cs="Times New Roman"/>
+        </w:rPr>
+      </w:pPr>
+      <w:hyperlink r:id="rId5" w:history="1">
+        <w:r>
+          <w:rPr>
+            <w:rStyle w:val="Hyperlink"/>
+            <w:rFonts w:ascii="Calibri" w:eastAsia="Calibri" w:hAnsi="Calibri" w:cs="Times New Roman"/>
+          </w:rPr>
+          <w:t>https://cplusplus.com/articles/yAqpX9L8/</w:t>
+        </w:r>
+      </w:hyperlink>
+    </w:p>
+    <w:p>
+      <w:pPr>
+        <w:shd w:val="clear" w:color="auto" w:fill="131010"/>
+        <w:spacing w:after="0" w:line="270" w:lineRule="atLeast"/>
+        <w:rPr>
+          <w:rFonts w:ascii="Menlo" w:eastAsia="Times New Roman" w:hAnsi="Menlo" w:cs="Menlo"/>
+          <w:color w:val="EEFFFF"/>
+          <w:sz w:val="18"/>
+          <w:szCs w:val="18"/>
+        </w:rPr>
+      </w:pPr>
+      <w:r>
+        <w:rPr>
+          <w:rFonts w:ascii="Menlo" w:eastAsia="Times New Roman" w:hAnsi="Menlo" w:cs="Menlo"/>
+          <w:i/>
+          <w:iCs/>
+          <w:color w:val="B2B2B2"/>
+          <w:sz w:val="18"/>
+          <w:szCs w:val="18"/>
+        </w:rPr>
+        <w:t>// prototypes</w:t>
+      </w:r>
+    </w:p>
+    <w:p>
+      <w:pPr>
+        <w:shd w:val="clear" w:color="auto" w:fill="131010"/>
+        <w:spacing w:after="0" w:line="270" w:lineRule="atLeast"/>
+        <w:rPr>
+          <w:rFonts w:ascii="Menlo" w:eastAsia="Times New Roman" w:hAnsi="Menlo" w:cs="Menlo"/>
+          <w:color w:val="EEFFFF"/>
+          <w:sz w:val="18"/>
+          <w:szCs w:val="18"/>
+        </w:rPr>
+      </w:pPr>
+      <w:r>
+        <w:rPr>
+          <w:rFonts w:ascii="Menlo" w:eastAsia="Times New Roman" w:hAnsi="Menlo" w:cs="Menlo"/>
+          <w:color w:val="C5A5C5"/>
+          <w:sz w:val="18"/>
+          <w:szCs w:val="18"/>
+        </w:rPr>
+        <w:t>void</w:t>
+      </w:r>
+      <w:r>
+        <w:rPr>
+          <w:rFonts w:ascii="Menlo" w:eastAsia="Times New Roman" w:hAnsi="Menlo" w:cs="Menlo"/>
+          <w:color w:val="EEFFFF"/>
+          <w:sz w:val="18"/>
+          <w:szCs w:val="18"/>
+        </w:rPr>
+        <w:t xml:space="preserve"> </w:t>
+      </w:r>
+      <w:proofErr w:type="spellStart"/>
+      <w:proofErr w:type="gramStart"/>
+      <w:r>
+        <w:rPr>
+          <w:rFonts w:ascii="Menlo" w:eastAsia="Times New Roman" w:hAnsi="Menlo" w:cs="Menlo"/>
+          <w:color w:val="79B6F2"/>
+          <w:sz w:val="18"/>
+          <w:szCs w:val="18"/>
+        </w:rPr>
+        <w:t>processEachNodeInTree</w:t>
+      </w:r>
+      <w:proofErr w:type="spellEnd"/>
+      <w:r>
+        <w:rPr>
+          <w:rFonts w:ascii="Menlo" w:eastAsia="Times New Roman" w:hAnsi="Menlo" w:cs="Menlo"/>
+          <w:color w:val="88C6BE"/>
+          <w:sz w:val="18"/>
+          <w:szCs w:val="18"/>
+        </w:rPr>
+        <w:t>(</w:t>
+      </w:r>
+      <w:proofErr w:type="gramEnd"/>
+      <w:r>
+        <w:rPr>
+          <w:rFonts w:ascii="Menlo" w:eastAsia="Times New Roman" w:hAnsi="Menlo" w:cs="Menlo"/>
+          <w:color w:val="FAC863"/>
+          <w:sz w:val="18"/>
+          <w:szCs w:val="18"/>
+        </w:rPr>
+        <w:t>node</w:t>
+      </w:r>
+      <w:r>
+        <w:rPr>
+          <w:rFonts w:ascii="Menlo" w:eastAsia="Times New Roman" w:hAnsi="Menlo" w:cs="Menlo"/>
+          <w:color w:val="C5A5C5"/>
+          <w:sz w:val="18"/>
+          <w:szCs w:val="18"/>
+        </w:rPr>
+        <w:t>*</w:t>
+      </w:r>
+      <w:r>
+        <w:rPr>
+          <w:rFonts w:ascii="Menlo" w:eastAsia="Times New Roman" w:hAnsi="Menlo" w:cs="Menlo"/>
+          <w:color w:val="EEFFFF"/>
+          <w:sz w:val="18"/>
+          <w:szCs w:val="18"/>
+        </w:rPr>
+        <w:t xml:space="preserve"> </w:t>
+      </w:r>
+      <w:r>
+        <w:rPr>
+          <w:rFonts w:ascii="Menlo" w:eastAsia="Times New Roman" w:hAnsi="Menlo" w:cs="Menlo"/>
+          <w:color w:val="FFFFFF"/>
+          <w:sz w:val="18"/>
+          <w:szCs w:val="18"/>
+        </w:rPr>
+        <w:t>root</w:t>
+      </w:r>
+      <w:proofErr w:type="gramStart"/>
+      <w:r>
+        <w:rPr>
+          <w:rFonts w:ascii="Menlo" w:eastAsia="Times New Roman" w:hAnsi="Menlo" w:cs="Menlo"/>
+          <w:color w:val="88C6BE"/>
+          <w:sz w:val="18"/>
+          <w:szCs w:val="18"/>
+        </w:rPr>
+        <w:t>)</w:t>
+      </w:r>
+      <w:r>
+        <w:rPr>
+          <w:rFonts w:ascii="Menlo" w:eastAsia="Times New Roman" w:hAnsi="Menlo" w:cs="Menlo"/>
+          <w:color w:val="FC929E"/>
+          <w:sz w:val="18"/>
+          <w:szCs w:val="18"/>
+        </w:rPr>
+        <w:t>;</w:t>
+      </w:r>
+      <w:proofErr w:type="gramEnd"/>
+    </w:p>
+    <w:p>
+      <w:pPr>
+        <w:spacing w:after="0" w:line="259" w:lineRule="auto"/>
+        <w:rPr>
+          <w:rFonts w:ascii="Calibri" w:eastAsia="Calibri" w:hAnsi="Calibri" w:cs="Times New Roman"/>
+        </w:rPr>
+      </w:pPr>
+    </w:p>
+    <w:p>
+      <w:pPr>
+        <w:spacing w:after="0" w:line="259" w:lineRule="auto"/>
+        <w:rPr>
+          <w:rFonts w:ascii="Calibri" w:eastAsia="Calibri" w:hAnsi="Calibri" w:cs="Times New Roman"/>
+        </w:rPr>
+      </w:pPr>
+      <w:r>
+        <w:rPr>
+          <w:rFonts w:ascii="Calibri" w:eastAsia="Calibri" w:hAnsi="Calibri" w:cs="Times New Roman"/>
+        </w:rPr>
+        <w:t>OR3:</w:t>
+      </w:r>
+    </w:p>
+    <w:p>
+      <w:pPr>
+        <w:spacing w:after="0" w:line="259" w:lineRule="auto"/>
+        <w:rPr>
+          <w:rFonts w:ascii="Calibri" w:eastAsia="Calibri" w:hAnsi="Calibri" w:cs="Times New Roman"/>
+        </w:rPr>
+      </w:pPr>
+      <w:r>
+        <w:rPr>
+          <w:rFonts w:ascii="Calibri" w:eastAsia="Calibri" w:hAnsi="Calibri" w:cs="Times New Roman"/>
+        </w:rPr>
+        <w:t xml:space="preserve">Copilot fix on </w:t>
+      </w:r>
+      <w:proofErr w:type="spellStart"/>
+      <w:r>
+        <w:rPr>
+          <w:rFonts w:ascii="Calibri" w:eastAsia="Calibri" w:hAnsi="Calibri" w:cs="Times New Roman"/>
+        </w:rPr>
+        <w:t>vscode</w:t>
+      </w:r>
+      <w:proofErr w:type="spellEnd"/>
+    </w:p>
+    <w:p>
+      <w:pPr>
+        <w:spacing w:after="0" w:line="259" w:lineRule="auto"/>
+        <w:rPr>
+          <w:rFonts w:ascii="Calibri" w:eastAsia="Calibri" w:hAnsi="Calibri" w:cs="Times New Roman"/>
+        </w:rPr>
+      </w:pPr>
+      <w:r>
+        <w:rPr>
+          <w:rFonts w:ascii="Menlo" w:hAnsi="Menlo" w:cs="Menlo"/>
+          <w:color w:val="D6DEEB"/>
+          <w:sz w:val="18"/>
+          <w:szCs w:val="18"/>
+          <w:shd w:val="clear" w:color="auto" w:fill="0B1015"/>
+        </w:rPr>
+        <w:t>"</w:t>
+      </w:r>
+      <w:proofErr w:type="spellStart"/>
+      <w:proofErr w:type="gramStart"/>
+      <w:r>
+        <w:rPr>
+          <w:rFonts w:ascii="Menlo" w:hAnsi="Menlo" w:cs="Menlo"/>
+          <w:color w:val="D6DEEB"/>
+          <w:sz w:val="18"/>
+          <w:szCs w:val="18"/>
+          <w:shd w:val="clear" w:color="auto" w:fill="0B1015"/>
+        </w:rPr>
+        <w:t>ASMCode</w:t>
+      </w:r>
+      <w:proofErr w:type="spellEnd"/>
+      <w:r>
+        <w:rPr>
+          <w:rFonts w:ascii="Menlo" w:hAnsi="Menlo" w:cs="Menlo"/>
+          <w:color w:val="D6DEEB"/>
+          <w:sz w:val="18"/>
+          <w:szCs w:val="18"/>
+          <w:shd w:val="clear" w:color="auto" w:fill="0B1015"/>
+        </w:rPr>
+        <w:t>::</w:t>
+      </w:r>
+      <w:proofErr w:type="spellStart"/>
+      <w:r>
+        <w:rPr>
+          <w:rFonts w:ascii="Menlo" w:hAnsi="Menlo" w:cs="Menlo"/>
+          <w:color w:val="D6DEEB"/>
+          <w:sz w:val="18"/>
+          <w:szCs w:val="18"/>
+          <w:shd w:val="clear" w:color="auto" w:fill="0B1015"/>
+        </w:rPr>
+        <w:t>ASMCode</w:t>
+      </w:r>
+      <w:proofErr w:type="spellEnd"/>
+      <w:r>
+        <w:rPr>
+          <w:rFonts w:ascii="Menlo" w:hAnsi="Menlo" w:cs="Menlo"/>
+          <w:color w:val="D6DEEB"/>
+          <w:sz w:val="18"/>
+          <w:szCs w:val="18"/>
+          <w:shd w:val="clear" w:color="auto" w:fill="0B1015"/>
+        </w:rPr>
+        <w:t>(std::</w:t>
+      </w:r>
+      <w:proofErr w:type="gramEnd"/>
+      <w:r>
+        <w:rPr>
+          <w:rFonts w:ascii="Menlo" w:hAnsi="Menlo" w:cs="Menlo"/>
+          <w:color w:val="D6DEEB"/>
+          <w:sz w:val="18"/>
+          <w:szCs w:val="18"/>
+          <w:shd w:val="clear" w:color="auto" w:fill="0B1015"/>
+        </w:rPr>
+        <w:t>__</w:t>
+      </w:r>
+      <w:proofErr w:type="gramStart"/>
+      <w:r>
+        <w:rPr>
+          <w:rFonts w:ascii="Menlo" w:hAnsi="Menlo" w:cs="Menlo"/>
+          <w:color w:val="D6DEEB"/>
+          <w:sz w:val="18"/>
+          <w:szCs w:val="18"/>
+          <w:shd w:val="clear" w:color="auto" w:fill="0B1015"/>
+        </w:rPr>
+        <w:t>1::</w:t>
+      </w:r>
+      <w:proofErr w:type="gramEnd"/>
+      <w:r>
+        <w:rPr>
+          <w:rFonts w:ascii="Menlo" w:hAnsi="Menlo" w:cs="Menlo"/>
+          <w:color w:val="D6DEEB"/>
+          <w:sz w:val="18"/>
+          <w:szCs w:val="18"/>
+          <w:shd w:val="clear" w:color="auto" w:fill="0B1015"/>
+        </w:rPr>
+        <w:t xml:space="preserve">string file, </w:t>
+      </w:r>
+      <w:proofErr w:type="spellStart"/>
+      <w:r>
+        <w:rPr>
+          <w:rFonts w:ascii="Menlo" w:hAnsi="Menlo" w:cs="Menlo"/>
+          <w:color w:val="D6DEEB"/>
+          <w:sz w:val="18"/>
+          <w:szCs w:val="18"/>
+          <w:shd w:val="clear" w:color="auto" w:fill="0B1015"/>
+        </w:rPr>
+        <w:t>SymbolTable</w:t>
+      </w:r>
+      <w:proofErr w:type="spellEnd"/>
+      <w:r>
+        <w:rPr>
+          <w:rFonts w:ascii="Menlo" w:hAnsi="Menlo" w:cs="Menlo"/>
+          <w:color w:val="D6DEEB"/>
+          <w:sz w:val="18"/>
+          <w:szCs w:val="18"/>
+          <w:shd w:val="clear" w:color="auto" w:fill="0B1015"/>
+        </w:rPr>
+        <w:t xml:space="preserve"> &amp;</w:t>
+      </w:r>
+      <w:proofErr w:type="spellStart"/>
+      <w:r>
+        <w:rPr>
+          <w:rFonts w:ascii="Menlo" w:hAnsi="Menlo" w:cs="Menlo"/>
+          <w:color w:val="D6DEEB"/>
+          <w:sz w:val="18"/>
+          <w:szCs w:val="18"/>
+          <w:shd w:val="clear" w:color="auto" w:fill="0B1015"/>
+        </w:rPr>
+        <w:t>symbolTable</w:t>
+      </w:r>
+      <w:proofErr w:type="spellEnd"/>
+      <w:r>
+        <w:rPr>
+          <w:rFonts w:ascii="Menlo" w:hAnsi="Menlo" w:cs="Menlo"/>
+          <w:color w:val="D6DEEB"/>
+          <w:sz w:val="18"/>
+          <w:szCs w:val="18"/>
+          <w:shd w:val="clear" w:color="auto" w:fill="0B1015"/>
+        </w:rPr>
+        <w:t xml:space="preserve">)" provides no initializer </w:t>
+      </w:r>
+      <w:proofErr w:type="spellStart"/>
+      <w:r>
+        <w:rPr>
+          <w:rFonts w:ascii="Menlo" w:hAnsi="Menlo" w:cs="Menlo"/>
+          <w:color w:val="D6DEEB"/>
+          <w:sz w:val="18"/>
+          <w:szCs w:val="18"/>
+          <w:shd w:val="clear" w:color="auto" w:fill="0B1015"/>
+        </w:rPr>
+        <w:t>for:C</w:t>
+      </w:r>
+      <w:proofErr w:type="spellEnd"/>
+      <w:r>
+        <w:rPr>
+          <w:rFonts w:ascii="Menlo" w:hAnsi="Menlo" w:cs="Menlo"/>
+          <w:color w:val="D6DEEB"/>
+          <w:sz w:val="18"/>
+          <w:szCs w:val="18"/>
+          <w:shd w:val="clear" w:color="auto" w:fill="0B1015"/>
+        </w:rPr>
+        <w:t>/</w:t>
+      </w:r>
+      <w:proofErr w:type="gramStart"/>
+      <w:r>
+        <w:rPr>
+          <w:rFonts w:ascii="Menlo" w:hAnsi="Menlo" w:cs="Menlo"/>
+          <w:color w:val="D6DEEB"/>
+          <w:sz w:val="18"/>
+          <w:szCs w:val="18"/>
+          <w:shd w:val="clear" w:color="auto" w:fill="0B1015"/>
+        </w:rPr>
+        <w:t>C++(</w:t>
+      </w:r>
+      <w:proofErr w:type="gramEnd"/>
+      <w:r>
+        <w:rPr>
+          <w:rFonts w:ascii="Menlo" w:hAnsi="Menlo" w:cs="Menlo"/>
+          <w:color w:val="D6DEEB"/>
+          <w:sz w:val="18"/>
+          <w:szCs w:val="18"/>
+          <w:shd w:val="clear" w:color="auto" w:fill="0B1015"/>
+        </w:rPr>
+        <w:t>366)</w:t>
+      </w:r>
+    </w:p>
+    <w:p>
+      <w:pPr>
+        <w:spacing w:after="0" w:line="259" w:lineRule="auto"/>
+        <w:rPr>
+          <w:rFonts w:ascii="Calibri" w:eastAsia="Calibri" w:hAnsi="Calibri" w:cs="Times New Roman"/>
+        </w:rPr>
+      </w:pPr>
+      <w:r>
+        <w:rPr>
+          <w:rFonts w:ascii="Calibri" w:eastAsia="Calibri" w:hAnsi="Calibri" w:cs="Times New Roman"/>
+        </w:rPr>
+        <w:t xml:space="preserve">This </w:t>
+      </w:r>
+    </w:p>
+    <w:p>
+      <w:pPr>
+        <w:shd w:val="clear" w:color="auto" w:fill="131010"/>
+        <w:spacing w:after="0" w:line="270" w:lineRule="atLeast"/>
+        <w:rPr>
+          <w:rFonts w:ascii="Menlo" w:eastAsia="Times New Roman" w:hAnsi="Menlo" w:cs="Menlo"/>
+          <w:color w:val="EEFFFF"/>
+          <w:sz w:val="18"/>
+          <w:szCs w:val="18"/>
+        </w:rPr>
+      </w:pPr>
+      <w:r>
+        <w:rPr>
+          <w:rFonts w:ascii="Menlo" w:eastAsia="Times New Roman" w:hAnsi="Menlo" w:cs="Menlo"/>
+          <w:color w:val="EEFFFF"/>
+          <w:sz w:val="18"/>
+          <w:szCs w:val="18"/>
+        </w:rPr>
+        <w:t xml:space="preserve">table </w:t>
+      </w:r>
+      <w:r>
+        <w:rPr>
+          <w:rFonts w:ascii="Menlo" w:eastAsia="Times New Roman" w:hAnsi="Menlo" w:cs="Menlo"/>
+          <w:color w:val="79B6F2"/>
+          <w:sz w:val="18"/>
+          <w:szCs w:val="18"/>
+        </w:rPr>
+        <w:t>=</w:t>
+      </w:r>
+      <w:r>
+        <w:rPr>
+          <w:rFonts w:ascii="Menlo" w:eastAsia="Times New Roman" w:hAnsi="Menlo" w:cs="Menlo"/>
+          <w:color w:val="EEFFFF"/>
+          <w:sz w:val="18"/>
+          <w:szCs w:val="18"/>
+        </w:rPr>
+        <w:t xml:space="preserve"> </w:t>
+      </w:r>
+      <w:proofErr w:type="spellStart"/>
+      <w:proofErr w:type="gramStart"/>
+      <w:r>
+        <w:rPr>
+          <w:rFonts w:ascii="Menlo" w:eastAsia="Times New Roman" w:hAnsi="Menlo" w:cs="Menlo"/>
+          <w:color w:val="FFFFFF"/>
+          <w:sz w:val="18"/>
+          <w:szCs w:val="18"/>
+        </w:rPr>
+        <w:t>symbolTable</w:t>
+      </w:r>
+      <w:proofErr w:type="spellEnd"/>
+      <w:r>
+        <w:rPr>
+          <w:rFonts w:ascii="Menlo" w:eastAsia="Times New Roman" w:hAnsi="Menlo" w:cs="Menlo"/>
+          <w:color w:val="FC929E"/>
+          <w:sz w:val="18"/>
+          <w:szCs w:val="18"/>
+        </w:rPr>
+        <w:t>;</w:t>
+      </w:r>
+      <w:proofErr w:type="gramEnd"/>
+    </w:p>
+    <w:p>
+      <w:pPr>
+        <w:shd w:val="clear" w:color="auto" w:fill="131010"/>
+        <w:spacing w:after="0" w:line="270" w:lineRule="atLeast"/>
+        <w:rPr>
+          <w:rFonts w:ascii="Menlo" w:eastAsia="Times New Roman" w:hAnsi="Menlo" w:cs="Menlo"/>
+          <w:color w:val="EEFFFF"/>
+          <w:sz w:val="18"/>
+          <w:szCs w:val="18"/>
+        </w:rPr>
+      </w:pPr>
+      <w:r>
+        <w:rPr>
+          <w:rFonts w:ascii="Menlo" w:eastAsia="Times New Roman" w:hAnsi="Menlo" w:cs="Menlo"/>
+          <w:color w:val="EEFFFF"/>
+          <w:sz w:val="18"/>
+          <w:szCs w:val="18"/>
+        </w:rPr>
+        <w:t xml:space="preserve">    </w:t>
+      </w:r>
+      <w:proofErr w:type="spellStart"/>
+      <w:r>
+        <w:rPr>
+          <w:rFonts w:ascii="Menlo" w:eastAsia="Times New Roman" w:hAnsi="Menlo" w:cs="Menlo"/>
+          <w:color w:val="EEFFFF"/>
+          <w:sz w:val="18"/>
+          <w:szCs w:val="18"/>
+        </w:rPr>
+        <w:t>countForTempVariables</w:t>
+      </w:r>
+      <w:proofErr w:type="spellEnd"/>
+      <w:r>
+        <w:rPr>
+          <w:rFonts w:ascii="Menlo" w:eastAsia="Times New Roman" w:hAnsi="Menlo" w:cs="Menlo"/>
+          <w:color w:val="EEFFFF"/>
+          <w:sz w:val="18"/>
+          <w:szCs w:val="18"/>
+        </w:rPr>
+        <w:t xml:space="preserve"> </w:t>
+      </w:r>
+      <w:r>
+        <w:rPr>
+          <w:rFonts w:ascii="Menlo" w:eastAsia="Times New Roman" w:hAnsi="Menlo" w:cs="Menlo"/>
+          <w:color w:val="D7DEEA"/>
+          <w:sz w:val="18"/>
+          <w:szCs w:val="18"/>
+        </w:rPr>
+        <w:t>=</w:t>
+      </w:r>
+      <w:r>
+        <w:rPr>
+          <w:rFonts w:ascii="Menlo" w:eastAsia="Times New Roman" w:hAnsi="Menlo" w:cs="Menlo"/>
+          <w:color w:val="EEFFFF"/>
+          <w:sz w:val="18"/>
+          <w:szCs w:val="18"/>
+        </w:rPr>
+        <w:t xml:space="preserve"> </w:t>
+      </w:r>
+      <w:proofErr w:type="gramStart"/>
+      <w:r>
+        <w:rPr>
+          <w:rFonts w:ascii="Menlo" w:eastAsia="Times New Roman" w:hAnsi="Menlo" w:cs="Menlo"/>
+          <w:color w:val="FC929E"/>
+          <w:sz w:val="18"/>
+          <w:szCs w:val="18"/>
+        </w:rPr>
+        <w:t>0;</w:t>
+      </w:r>
+      <w:proofErr w:type="gramEnd"/>
+    </w:p>
+    <w:p>
+      <w:pPr>
+        <w:spacing w:after="0" w:line="259" w:lineRule="auto"/>
+        <w:rPr>
+          <w:rFonts w:ascii="Calibri" w:eastAsia="Calibri" w:hAnsi="Calibri" w:cs="Times New Roman"/>
+        </w:rPr>
+      </w:pPr>
+      <w:r>
+        <w:rPr>
+          <w:rFonts w:ascii="Calibri" w:eastAsia="Calibri" w:hAnsi="Calibri" w:cs="Times New Roman"/>
+        </w:rPr>
+        <w:t>to</w:t>
+      </w:r>
+    </w:p>
+    <w:p>
+      <w:pPr>
+        <w:shd w:val="clear" w:color="auto" w:fill="131010"/>
+        <w:spacing w:after="0" w:line="270" w:lineRule="atLeast"/>
+        <w:rPr>
+          <w:rFonts w:ascii="Menlo" w:eastAsia="Times New Roman" w:hAnsi="Menlo" w:cs="Menlo"/>
+          <w:color w:val="EEFFFF"/>
+          <w:sz w:val="18"/>
+          <w:szCs w:val="18"/>
+        </w:rPr>
+      </w:pPr>
+      <w:r>
+        <w:rPr>
+          <w:rFonts w:ascii="Menlo" w:eastAsia="Times New Roman" w:hAnsi="Menlo" w:cs="Menlo"/>
+          <w:color w:val="EEFFFF"/>
+          <w:sz w:val="18"/>
+          <w:szCs w:val="18"/>
+        </w:rPr>
+        <w:t>: table</w:t>
+      </w:r>
+      <w:r>
+        <w:rPr>
+          <w:rFonts w:ascii="Menlo" w:eastAsia="Times New Roman" w:hAnsi="Menlo" w:cs="Menlo"/>
+          <w:color w:val="88C6BE"/>
+          <w:sz w:val="18"/>
+          <w:szCs w:val="18"/>
+        </w:rPr>
+        <w:t>(</w:t>
+      </w:r>
+      <w:proofErr w:type="spellStart"/>
+      <w:r>
+        <w:rPr>
+          <w:rFonts w:ascii="Menlo" w:eastAsia="Times New Roman" w:hAnsi="Menlo" w:cs="Menlo"/>
+          <w:color w:val="FFFFFF"/>
+          <w:sz w:val="18"/>
+          <w:szCs w:val="18"/>
+        </w:rPr>
+        <w:t>symbolTable</w:t>
+      </w:r>
+      <w:proofErr w:type="spellEnd"/>
+      <w:r>
+        <w:rPr>
+          <w:rFonts w:ascii="Menlo" w:eastAsia="Times New Roman" w:hAnsi="Menlo" w:cs="Menlo"/>
+          <w:color w:val="88C6BE"/>
+          <w:sz w:val="18"/>
+          <w:szCs w:val="18"/>
+        </w:rPr>
+        <w:t>),</w:t>
+      </w:r>
+      <w:r>
+        <w:rPr>
+          <w:rFonts w:ascii="Menlo" w:eastAsia="Times New Roman" w:hAnsi="Menlo" w:cs="Menlo"/>
+          <w:color w:val="EEFFFF"/>
+          <w:sz w:val="18"/>
+          <w:szCs w:val="18"/>
+        </w:rPr>
+        <w:t xml:space="preserve"> </w:t>
+      </w:r>
+      <w:proofErr w:type="spellStart"/>
+      <w:proofErr w:type="gramStart"/>
+      <w:r>
+        <w:rPr>
+          <w:rFonts w:ascii="Menlo" w:eastAsia="Times New Roman" w:hAnsi="Menlo" w:cs="Menlo"/>
+          <w:color w:val="EEFFFF"/>
+          <w:sz w:val="18"/>
+          <w:szCs w:val="18"/>
+        </w:rPr>
+        <w:t>countForTempVariables</w:t>
+      </w:r>
+      <w:proofErr w:type="spellEnd"/>
+      <w:r>
+        <w:rPr>
+          <w:rFonts w:ascii="Menlo" w:eastAsia="Times New Roman" w:hAnsi="Menlo" w:cs="Menlo"/>
+          <w:color w:val="88C6BE"/>
+          <w:sz w:val="18"/>
+          <w:szCs w:val="18"/>
+        </w:rPr>
+        <w:t>(</w:t>
+      </w:r>
+      <w:proofErr w:type="gramEnd"/>
+      <w:r>
+        <w:rPr>
+          <w:rFonts w:ascii="Menlo" w:eastAsia="Times New Roman" w:hAnsi="Menlo" w:cs="Menlo"/>
+          <w:color w:val="FC929E"/>
+          <w:sz w:val="18"/>
+          <w:szCs w:val="18"/>
+        </w:rPr>
+        <w:t>0</w:t>
+      </w:r>
+      <w:r>
+        <w:rPr>
+          <w:rFonts w:ascii="Menlo" w:eastAsia="Times New Roman" w:hAnsi="Menlo" w:cs="Menlo"/>
+          <w:color w:val="88C6BE"/>
+          <w:sz w:val="18"/>
+          <w:szCs w:val="18"/>
+        </w:rPr>
+        <w:t>),</w:t>
+      </w:r>
+      <w:r>
+        <w:rPr>
+          <w:rFonts w:ascii="Menlo" w:eastAsia="Times New Roman" w:hAnsi="Menlo" w:cs="Menlo"/>
+          <w:color w:val="EEFFFF"/>
+          <w:sz w:val="18"/>
+          <w:szCs w:val="18"/>
+        </w:rPr>
+        <w:t xml:space="preserve"> output</w:t>
+      </w:r>
+      <w:r>
+        <w:rPr>
+          <w:rFonts w:ascii="Menlo" w:eastAsia="Times New Roman" w:hAnsi="Menlo" w:cs="Menlo"/>
+          <w:color w:val="88C6BE"/>
+          <w:sz w:val="18"/>
+          <w:szCs w:val="18"/>
+        </w:rPr>
+        <w:t>(</w:t>
+      </w:r>
+      <w:r>
+        <w:rPr>
+          <w:rFonts w:ascii="Menlo" w:eastAsia="Times New Roman" w:hAnsi="Menlo" w:cs="Menlo"/>
+          <w:color w:val="FFFFFF"/>
+          <w:sz w:val="18"/>
+          <w:szCs w:val="18"/>
+        </w:rPr>
+        <w:t>file</w:t>
+      </w:r>
+      <w:r>
+        <w:rPr>
+          <w:rFonts w:ascii="Menlo" w:eastAsia="Times New Roman" w:hAnsi="Menlo" w:cs="Menlo"/>
+          <w:color w:val="88C6BE"/>
+          <w:sz w:val="18"/>
+          <w:szCs w:val="18"/>
+        </w:rPr>
+        <w:t>)</w:t>
+      </w:r>
+    </w:p>
+    <w:p>
+      <w:pPr>
+        <w:spacing w:after="0" w:line="259" w:lineRule="auto"/>
+        <w:rPr>
+          <w:rFonts w:ascii="Calibri" w:eastAsia="Calibri" w:hAnsi="Calibri" w:cs="Times New Roman"/>
+        </w:rPr>
+      </w:pPr>
+    </w:p>
+    <w:p>
+      <w:pPr>
+        <w:spacing w:after="0" w:line="259" w:lineRule="auto"/>
+        <w:rPr>
+          <w:rFonts w:ascii="Calibri" w:eastAsia="Calibri" w:hAnsi="Calibri" w:cs="Times New Roman"/>
+        </w:rPr>
+      </w:pPr>
+      <w:r>
+        <w:rPr>
+          <w:rFonts w:ascii="-webkit-standard" w:hAnsi="-webkit-standard"/>
+          <w:color w:val="000000"/>
+          <w:sz w:val="27"/>
+          <w:szCs w:val="27"/>
+        </w:rPr>
+        <w:t>The part after the colon (</w:t>
+      </w:r>
+      <w:r>
+        <w:rPr>
+          <w:rStyle w:val="HTMLCode"/>
+          <w:rFonts w:eastAsiaTheme="minorHAnsi"/>
+          <w:color w:val="000000"/>
+        </w:rPr>
+        <w:t>:</w:t>
+      </w:r>
+      <w:r>
+        <w:rPr>
+          <w:rFonts w:ascii="-webkit-standard" w:hAnsi="-webkit-standard"/>
+          <w:color w:val="000000"/>
+          <w:sz w:val="27"/>
+          <w:szCs w:val="27"/>
+        </w:rPr>
+        <w:t>) is called an</w:t>
+      </w:r>
+      <w:r>
+        <w:rPr>
+          <w:rStyle w:val="apple-converted-space"/>
+          <w:rFonts w:ascii="-webkit-standard" w:hAnsi="-webkit-standard"/>
+          <w:color w:val="000000"/>
+          <w:sz w:val="27"/>
+          <w:szCs w:val="27"/>
+        </w:rPr>
+        <w:t> </w:t>
+      </w:r>
+      <w:r>
+        <w:rPr>
+          <w:rStyle w:val="Strong"/>
+          <w:color w:val="000000"/>
+        </w:rPr>
+        <w:t>initializer list</w:t>
+      </w:r>
+      <w:r>
+        <w:rPr>
+          <w:rFonts w:ascii="-webkit-standard" w:hAnsi="-webkit-standard"/>
+          <w:color w:val="000000"/>
+          <w:sz w:val="27"/>
+          <w:szCs w:val="27"/>
+        </w:rPr>
+        <w:t>. It initializes class member variables before the constructor body executes.</w:t>
+      </w:r>
     </w:p>
     <w:p>
       <w:pPr>
@@ -2997,6 +3741,85 @@
           <w:rFonts w:ascii="Calibri" w:eastAsia="Calibri" w:hAnsi="Calibri" w:cs="Times New Roman"/>
         </w:rPr>
       </w:pPr>
+      <w:r>
+        <w:rPr>
+          <w:rFonts w:ascii="Calibri" w:eastAsia="Calibri" w:hAnsi="Calibri" w:cs="Times New Roman"/>
+        </w:rPr>
+        <w:t>Grant Hughes</w:t>
+      </w:r>
+      <w:r>
+        <w:rPr>
+          <w:rFonts w:ascii="Calibri" w:eastAsia="Calibri" w:hAnsi="Calibri" w:cs="Times New Roman"/>
+        </w:rPr>
+        <w:tab/>
+      </w:r>
+      <w:r>
+        <w:rPr>
+          <w:rFonts w:ascii="Calibri" w:eastAsia="Calibri" w:hAnsi="Calibri" w:cs="Times New Roman"/>
+        </w:rPr>
+        <w:tab/>
+      </w:r>
+      <w:r>
+        <w:rPr>
+          <w:rFonts w:ascii="Calibri" w:eastAsia="Calibri" w:hAnsi="Calibri" w:cs="Times New Roman"/>
+        </w:rPr>
+        <w:tab/>
+      </w:r>
+      <w:r>
+        <w:rPr>
+          <w:rFonts w:ascii="Calibri" w:eastAsia="Calibri" w:hAnsi="Calibri" w:cs="Times New Roman"/>
+        </w:rPr>
+        <w:tab/>
+      </w:r>
+      <w:r>
+        <w:rPr>
+          <w:rFonts w:ascii="Calibri" w:eastAsia="Calibri" w:hAnsi="Calibri" w:cs="Times New Roman"/>
+        </w:rPr>
+        <w:tab/>
+      </w:r>
+      <w:r>
+        <w:rPr>
+          <w:rFonts w:ascii="Calibri" w:eastAsia="Calibri" w:hAnsi="Calibri" w:cs="Times New Roman"/>
+        </w:rPr>
+        <w:tab/>
+      </w:r>
+      <w:r>
+        <w:rPr>
+          <w:rFonts w:ascii="Calibri" w:eastAsia="Calibri" w:hAnsi="Calibri" w:cs="Times New Roman"/>
+        </w:rPr>
+        <w:tab/>
+      </w:r>
+      <w:r>
+        <w:rPr>
+          <w:rFonts w:ascii="Calibri" w:eastAsia="Calibri" w:hAnsi="Calibri" w:cs="Times New Roman"/>
+        </w:rPr>
+        <w:tab/>
+      </w:r>
+      <w:r>
+        <w:rPr>
+          <w:rFonts w:ascii="Calibri" w:eastAsia="Calibri" w:hAnsi="Calibri" w:cs="Times New Roman"/>
+        </w:rPr>
+        <w:tab/>
+      </w:r>
+      <w:r>
+        <w:rPr>
+          <w:rFonts w:ascii="Calibri" w:eastAsia="Calibri" w:hAnsi="Calibri" w:cs="Times New Roman"/>
+        </w:rPr>
+        <w:tab/>
+      </w:r>
+      <w:r>
+        <w:rPr>
+          <w:rFonts w:ascii="Calibri" w:eastAsia="Calibri" w:hAnsi="Calibri" w:cs="Times New Roman"/>
+        </w:rPr>
+        <w:tab/>
+      </w:r>
+      <w:r>
+        <w:rPr>
+          <w:rFonts w:ascii="Calibri" w:eastAsia="Calibri" w:hAnsi="Calibri" w:cs="Times New Roman"/>
+        </w:rPr>
+        <w:tab/>
+        <w:t>5/10/2025</w:t>
+      </w:r>
     </w:p>
     <w:p>
       <w:pPr>
@@ -3797,6 +4620,58 @@
       <w:contextualSpacing/>
     </w:pPr>
   </w:style>
+  <w:style w:type="character" w:styleId="Hyperlink">
+    <w:name w:val="Hyperlink"/>
+    <w:basedOn w:val="DefaultParagraphFont"/>
+    <w:uiPriority w:val="99"/>
+    <w:unhideWhenUsed/>
+    <w:rsid w:val="003B6945"/>
+    <w:rPr>
+      <w:color w:val="0000FF" w:themeColor="hyperlink"/>
+      <w:u w:val="single"/>
+    </w:rPr>
+  </w:style>
+  <w:style w:type="character" w:styleId="UnresolvedMention">
+    <w:name w:val="Unresolved Mention"/>
+    <w:basedOn w:val="DefaultParagraphFont"/>
+    <w:uiPriority w:val="99"/>
+    <w:semiHidden/>
+    <w:unhideWhenUsed/>
+    <w:rsid w:val="003B6945"/>
+    <w:rPr>
+      <w:color w:val="605E5C"/>
+      <w:shd w:val="clear" w:color="auto" w:fill="E1DFDD"/>
+    </w:rPr>
+  </w:style>
+  <w:style w:type="character" w:styleId="HTMLCode">
+    <w:name w:val="HTML Code"/>
+    <w:basedOn w:val="DefaultParagraphFont"/>
+    <w:uiPriority w:val="99"/>
+    <w:semiHidden/>
+    <w:unhideWhenUsed/>
+    <w:rsid w:val="00824788"/>
+    <w:rPr>
+      <w:rFonts w:ascii="Courier New" w:eastAsia="Times New Roman" w:hAnsi="Courier New" w:cs="Courier New"/>
+      <w:sz w:val="20"/>
+      <w:szCs w:val="20"/>
+    </w:rPr>
+  </w:style>
+  <w:style w:type="character" w:customStyle="1" w:styleId="apple-converted-space">
+    <w:name w:val="apple-converted-space"/>
+    <w:basedOn w:val="DefaultParagraphFont"/>
+    <w:rsid w:val="00824788"/>
+  </w:style>
+  <w:style w:type="character" w:styleId="Strong">
+    <w:name w:val="Strong"/>
+    <w:basedOn w:val="DefaultParagraphFont"/>
+    <w:uiPriority w:val="22"/>
+    <w:qFormat/>
+    <w:rsid w:val="00824788"/>
+    <w:rPr>
+      <w:b/>
+      <w:bCs/>
+    </w:rPr>
+  </w:style>
 </w:styles>
 </file>
 

</xml_diff>